<commit_message>
add ssh2 function(remote shell)
</commit_message>
<xml_diff>
--- a/docs/���ؾ�������������-Э��V0.0.1.docx
+++ b/docs/���ؾ�������������-Э��V0.0.1.docx
@@ -74,13 +74,7 @@
     <w:p/>
     <w:p/>
     <w:p/>
-    <w:p>
-      <w:pPr>
-        <w:rPr>
-          <w:rFonts w:hint="eastAsia"/>
-        </w:rPr>
-      </w:pPr>
-    </w:p>
+    <w:p/>
     <w:p>
       <w:pPr>
         <w:jc w:val="center"/>
@@ -2929,13 +2923,7 @@
     <w:p/>
     <w:p/>
     <w:p/>
-    <w:p>
-      <w:pPr>
-        <w:rPr>
-          <w:rFonts w:hint="eastAsia"/>
-        </w:rPr>
-      </w:pPr>
-    </w:p>
+    <w:p/>
     <w:p/>
     <w:p/>
     <w:p>
@@ -3185,9 +3173,6 @@
           <w:numId w:val="5"/>
         </w:numPr>
         <w:ind w:firstLineChars="0"/>
-        <w:rPr>
-          <w:rFonts w:hint="eastAsia"/>
-        </w:rPr>
       </w:pPr>
       <w:r>
         <w:rPr>
@@ -3201,8 +3186,6 @@
         </w:rPr>
         <w:t>口的配置。</w:t>
       </w:r>
-      <w:bookmarkStart w:id="3" w:name="_GoBack"/>
-      <w:bookmarkEnd w:id="3"/>
     </w:p>
     <w:tbl>
       <w:tblPr>
@@ -3485,25 +3468,56 @@
           <w:numId w:val="4"/>
         </w:numPr>
       </w:pPr>
-      <w:bookmarkStart w:id="4" w:name="_Toc507837461"/>
+      <w:bookmarkStart w:id="3" w:name="_Toc507837461"/>
       <w:r>
         <w:rPr>
           <w:rFonts w:hint="eastAsia"/>
         </w:rPr>
         <w:t>明文协议</w:t>
       </w:r>
+      <w:bookmarkEnd w:id="3"/>
+    </w:p>
+    <w:p>
+      <w:pPr>
+        <w:pStyle w:val="2"/>
+      </w:pPr>
+      <w:bookmarkStart w:id="4" w:name="_Toc507837462"/>
+      <w:r>
+        <w:rPr>
+          <w:rFonts w:hint="eastAsia"/>
+        </w:rPr>
+        <w:t>3.1</w:t>
+      </w:r>
+      <w:r>
+        <w:t xml:space="preserve"> </w:t>
+      </w:r>
+      <w:r>
+        <w:rPr>
+          <w:rFonts w:hint="eastAsia"/>
+        </w:rPr>
+        <w:t>扫描</w:t>
+      </w:r>
+      <w:r>
+        <w:rPr>
+          <w:rFonts w:hint="eastAsia"/>
+        </w:rPr>
+        <w:t xml:space="preserve"> </w:t>
+      </w:r>
+      <w:r>
+        <w:t>Query</w:t>
+      </w:r>
       <w:bookmarkEnd w:id="4"/>
     </w:p>
     <w:p>
       <w:pPr>
-        <w:pStyle w:val="2"/>
-      </w:pPr>
-      <w:bookmarkStart w:id="5" w:name="_Toc507837462"/>
-      <w:r>
-        <w:rPr>
-          <w:rFonts w:hint="eastAsia"/>
-        </w:rPr>
-        <w:t>3.1</w:t>
+        <w:pStyle w:val="3"/>
+      </w:pPr>
+      <w:bookmarkStart w:id="5" w:name="_Toc507837463"/>
+      <w:r>
+        <w:rPr>
+          <w:rFonts w:hint="eastAsia"/>
+        </w:rPr>
+        <w:t>3.1.1</w:t>
       </w:r>
       <w:r>
         <w:t xml:space="preserve"> </w:t>
@@ -3512,40 +3526,9 @@
         <w:rPr>
           <w:rFonts w:hint="eastAsia"/>
         </w:rPr>
-        <w:t>扫描</w:t>
-      </w:r>
-      <w:r>
-        <w:rPr>
-          <w:rFonts w:hint="eastAsia"/>
-        </w:rPr>
-        <w:t xml:space="preserve"> </w:t>
-      </w:r>
-      <w:r>
-        <w:t>Query</w:t>
+        <w:t>描述</w:t>
       </w:r>
       <w:bookmarkEnd w:id="5"/>
-    </w:p>
-    <w:p>
-      <w:pPr>
-        <w:pStyle w:val="3"/>
-      </w:pPr>
-      <w:bookmarkStart w:id="6" w:name="_Toc507837463"/>
-      <w:r>
-        <w:rPr>
-          <w:rFonts w:hint="eastAsia"/>
-        </w:rPr>
-        <w:t>3.1.1</w:t>
-      </w:r>
-      <w:r>
-        <w:t xml:space="preserve"> </w:t>
-      </w:r>
-      <w:r>
-        <w:rPr>
-          <w:rFonts w:hint="eastAsia"/>
-        </w:rPr>
-        <w:t>描述</w:t>
-      </w:r>
-      <w:bookmarkEnd w:id="6"/>
     </w:p>
     <w:p>
       <w:pPr>
@@ -3596,7 +3579,7 @@
       <w:pPr>
         <w:pStyle w:val="3"/>
       </w:pPr>
-      <w:bookmarkStart w:id="7" w:name="_Toc507837464"/>
+      <w:bookmarkStart w:id="6" w:name="_Toc507837464"/>
       <w:r>
         <w:rPr>
           <w:rFonts w:hint="eastAsia"/>
@@ -3618,49 +3601,449 @@
         </w:rPr>
         <w:t xml:space="preserve"> Query</w:t>
       </w:r>
+      <w:bookmarkEnd w:id="6"/>
+    </w:p>
+    <w:p>
+      <w:pPr>
+        <w:ind w:left="420"/>
+      </w:pPr>
+      <w:r>
+        <w:rPr>
+          <w:rFonts w:hint="eastAsia"/>
+        </w:rPr>
+        <w:t>{</w:t>
+      </w:r>
+      <w:r>
+        <w:t>“</w:t>
+      </w:r>
+      <w:proofErr w:type="spellStart"/>
+      <w:r>
+        <w:t>cmd</w:t>
+      </w:r>
+      <w:proofErr w:type="spellEnd"/>
+      <w:r>
+        <w:t>”:”Query”}</w:t>
+      </w:r>
+    </w:p>
+    <w:p>
+      <w:pPr>
+        <w:pStyle w:val="3"/>
+      </w:pPr>
+      <w:bookmarkStart w:id="7" w:name="_Toc507837465"/>
+      <w:r>
+        <w:rPr>
+          <w:rFonts w:hint="eastAsia"/>
+        </w:rPr>
+        <w:t>3.1.3</w:t>
+      </w:r>
+      <w:r>
+        <w:t xml:space="preserve"> </w:t>
+      </w:r>
+      <w:r>
+        <w:rPr>
+          <w:rFonts w:hint="eastAsia"/>
+        </w:rPr>
+        <w:t>回复</w:t>
+      </w:r>
+      <w:r>
+        <w:rPr>
+          <w:rFonts w:hint="eastAsia"/>
+        </w:rPr>
+        <w:t xml:space="preserve"> </w:t>
+      </w:r>
+      <w:proofErr w:type="spellStart"/>
+      <w:r>
+        <w:rPr>
+          <w:rFonts w:hint="eastAsia"/>
+        </w:rPr>
+        <w:t>QueryResponse</w:t>
+      </w:r>
       <w:bookmarkEnd w:id="7"/>
-    </w:p>
-    <w:p>
-      <w:pPr>
-        <w:ind w:left="420"/>
-      </w:pPr>
-      <w:r>
-        <w:rPr>
-          <w:rFonts w:hint="eastAsia"/>
-        </w:rPr>
-        <w:t>{</w:t>
-      </w:r>
+      <w:proofErr w:type="spellEnd"/>
+    </w:p>
+    <w:p>
+      <w:pPr>
+        <w:ind w:left="840" w:hanging="420"/>
+      </w:pPr>
+      <w:r>
+        <w:t>{"</w:t>
+      </w:r>
+      <w:proofErr w:type="spellStart"/>
+      <w:r>
+        <w:t>cmd</w:t>
+      </w:r>
+      <w:proofErr w:type="spellEnd"/>
+      <w:r>
+        <w:t>":"</w:t>
+      </w:r>
+      <w:proofErr w:type="spellStart"/>
+      <w:r>
+        <w:t>QueryResponse</w:t>
+      </w:r>
+      <w:proofErr w:type="spellEnd"/>
+      <w:r>
+        <w:t>",</w:t>
+      </w:r>
+      <w:r>
+        <w:tab/>
+      </w:r>
+      <w:r>
+        <w:tab/>
+      </w:r>
+      <w:r>
+        <w:tab/>
+      </w:r>
+      <w:r>
+        <w:tab/>
+      </w:r>
+      <w:r>
+        <w:tab/>
+        <w:t xml:space="preserve">// </w:t>
+      </w:r>
+      <w:r>
+        <w:rPr>
+          <w:rFonts w:hint="eastAsia"/>
+        </w:rPr>
+        <w:t>响应命令</w:t>
+      </w:r>
+    </w:p>
+    <w:p>
+      <w:pPr>
+        <w:ind w:left="840" w:hanging="420"/>
+      </w:pPr>
+      <w:r>
+        <w:lastRenderedPageBreak/>
+        <w:t xml:space="preserve"> "ret":0, </w:t>
+      </w:r>
+      <w:r>
+        <w:tab/>
+      </w:r>
+      <w:r>
+        <w:tab/>
+      </w:r>
+      <w:r>
+        <w:tab/>
+      </w:r>
+      <w:r>
+        <w:tab/>
+      </w:r>
+      <w:r>
+        <w:tab/>
+      </w:r>
+      <w:r>
+        <w:tab/>
+      </w:r>
+      <w:r>
+        <w:tab/>
+      </w:r>
+      <w:r>
+        <w:tab/>
+      </w:r>
+      <w:r>
+        <w:tab/>
+      </w:r>
+      <w:r>
+        <w:rPr>
+          <w:rFonts w:hint="eastAsia"/>
+        </w:rPr>
+        <w:t>//</w:t>
+      </w:r>
+      <w:r>
+        <w:t xml:space="preserve"> </w:t>
+      </w:r>
+      <w:r>
+        <w:rPr>
+          <w:rFonts w:hint="eastAsia"/>
+        </w:rPr>
+        <w:t>响应结果</w:t>
+      </w:r>
+    </w:p>
+    <w:p>
+      <w:pPr>
+        <w:ind w:leftChars="50" w:left="105" w:firstLineChars="200" w:firstLine="420"/>
+      </w:pPr>
+      <w:r>
+        <w:t xml:space="preserve">"data":{"mac":"FE:01:02:03:04:05", </w:t>
+      </w:r>
+      <w:r>
+        <w:tab/>
+      </w:r>
+      <w:r>
+        <w:tab/>
+      </w:r>
+      <w:r>
+        <w:tab/>
+      </w:r>
+      <w:r>
+        <w:rPr>
+          <w:rFonts w:hint="eastAsia"/>
+        </w:rPr>
+        <w:t>//</w:t>
+      </w:r>
+      <w:r>
+        <w:t xml:space="preserve"> mac</w:t>
+      </w:r>
+      <w:r>
+        <w:rPr>
+          <w:rFonts w:hint="eastAsia"/>
+        </w:rPr>
+        <w:t>地址</w:t>
+      </w:r>
+    </w:p>
+    <w:p>
+      <w:pPr>
+        <w:ind w:leftChars="50" w:left="105" w:firstLineChars="500" w:firstLine="1050"/>
+      </w:pPr>
+      <w:r>
+        <w:t>"lanip</w:t>
+      </w:r>
+      <w:r>
+        <w:t xml:space="preserve">":"192.168.66.1", </w:t>
+      </w:r>
+      <w:r>
+        <w:tab/>
+      </w:r>
+      <w:r>
+        <w:tab/>
+      </w:r>
+      <w:r>
+        <w:tab/>
+      </w:r>
+      <w:r>
+        <w:tab/>
+        <w:t xml:space="preserve">// </w:t>
+      </w:r>
+      <w:proofErr w:type="spellStart"/>
+      <w:r>
+        <w:t>lan</w:t>
+      </w:r>
+      <w:proofErr w:type="spellEnd"/>
+      <w:r>
+        <w:t xml:space="preserve"> </w:t>
+      </w:r>
+      <w:proofErr w:type="spellStart"/>
+      <w:r>
+        <w:t>ip</w:t>
+      </w:r>
+      <w:proofErr w:type="spellEnd"/>
+      <w:r>
+        <w:t xml:space="preserve"> </w:t>
+      </w:r>
+      <w:r>
+        <w:rPr>
+          <w:rFonts w:hint="eastAsia"/>
+        </w:rPr>
+        <w:t>地址</w:t>
+      </w:r>
+    </w:p>
+    <w:p>
+      <w:pPr>
+        <w:ind w:left="735" w:firstLine="420"/>
+      </w:pPr>
+      <w:r>
+        <w:t>"wanip</w:t>
+      </w:r>
+      <w:r>
+        <w:t xml:space="preserve">":"192.168.10.33", </w:t>
+      </w:r>
+      <w:r>
+        <w:tab/>
+      </w:r>
+      <w:r>
+        <w:tab/>
+      </w:r>
+      <w:r>
+        <w:tab/>
+        <w:t xml:space="preserve">// wan </w:t>
+      </w:r>
+      <w:proofErr w:type="spellStart"/>
+      <w:r>
+        <w:t>ip</w:t>
+      </w:r>
+      <w:proofErr w:type="spellEnd"/>
+      <w:r>
+        <w:rPr>
+          <w:rFonts w:hint="eastAsia"/>
+        </w:rPr>
+        <w:t xml:space="preserve"> </w:t>
+      </w:r>
+      <w:r>
+        <w:rPr>
+          <w:rFonts w:hint="eastAsia"/>
+        </w:rPr>
+        <w:t>地址</w:t>
+      </w:r>
+    </w:p>
+    <w:p>
+      <w:pPr>
+        <w:ind w:left="735" w:firstLine="420"/>
+      </w:pPr>
+      <w:r>
+        <w:t>"m</w:t>
+      </w:r>
+      <w:r>
+        <w:t xml:space="preserve">odel":"DSI0134", </w:t>
+      </w:r>
+      <w:r>
+        <w:tab/>
+      </w:r>
+      <w:r>
+        <w:tab/>
+      </w:r>
+      <w:r>
+        <w:tab/>
+      </w:r>
+      <w:r>
+        <w:tab/>
+      </w:r>
+      <w:r>
+        <w:rPr>
+          <w:rFonts w:hint="eastAsia"/>
+        </w:rPr>
+        <w:t xml:space="preserve">// </w:t>
+      </w:r>
+      <w:r>
+        <w:rPr>
+          <w:rFonts w:hint="eastAsia"/>
+        </w:rPr>
+        <w:t>硬件</w:t>
+      </w:r>
+      <w:r>
+        <w:rPr>
+          <w:rFonts w:hint="eastAsia"/>
+        </w:rPr>
+        <w:t xml:space="preserve"> model</w:t>
+      </w:r>
+    </w:p>
+    <w:p>
+      <w:pPr>
+        <w:ind w:left="735" w:firstLine="420"/>
+      </w:pPr>
+      <w:r>
+        <w:t>"ve</w:t>
+      </w:r>
+      <w:r>
+        <w:t>rsion":"V3.18.20"</w:t>
+      </w:r>
+      <w:r>
+        <w:tab/>
+      </w:r>
+      <w:r>
+        <w:tab/>
+      </w:r>
+      <w:r>
+        <w:tab/>
+      </w:r>
+      <w:r>
+        <w:tab/>
+      </w:r>
+      <w:r>
+        <w:tab/>
+        <w:t xml:space="preserve">// </w:t>
+      </w:r>
+      <w:r>
+        <w:rPr>
+          <w:rFonts w:hint="eastAsia"/>
+        </w:rPr>
+        <w:t>软件系统版本</w:t>
+      </w:r>
+    </w:p>
+    <w:p>
+      <w:pPr>
+        <w:ind w:left="735" w:firstLine="420"/>
+      </w:pPr>
       <w:r>
         <w:t>“</w:t>
       </w:r>
+      <w:r>
+        <w:t>project”:”</w:t>
+      </w:r>
+      <w:r>
+        <w:rPr>
+          <w:rFonts w:hint="eastAsia"/>
+        </w:rPr>
+        <w:t>项目名称</w:t>
+      </w:r>
+      <w:proofErr w:type="gramStart"/>
+      <w:r>
+        <w:t>”</w:t>
+      </w:r>
+      <w:proofErr w:type="gramEnd"/>
+      <w:r>
+        <w:tab/>
+      </w:r>
+      <w:r>
+        <w:tab/>
+      </w:r>
+      <w:r>
+        <w:tab/>
+      </w:r>
+      <w:r>
+        <w:tab/>
+        <w:t xml:space="preserve">// </w:t>
+      </w:r>
+      <w:r>
+        <w:rPr>
+          <w:rFonts w:hint="eastAsia"/>
+        </w:rPr>
+        <w:t>项目名称，没有可以为空</w:t>
+      </w:r>
+    </w:p>
+    <w:p>
+      <w:pPr>
+        <w:ind w:left="735" w:firstLine="420"/>
+      </w:pPr>
+      <w:r>
+        <w:t>}</w:t>
+      </w:r>
+    </w:p>
+    <w:p>
+      <w:pPr>
+        <w:ind w:firstLine="420"/>
+      </w:pPr>
+      <w:r>
+        <w:t>}</w:t>
+      </w:r>
+    </w:p>
+    <w:p>
+      <w:pPr>
+        <w:pStyle w:val="2"/>
+      </w:pPr>
+      <w:bookmarkStart w:id="8" w:name="_Toc507837466"/>
+      <w:r>
+        <w:rPr>
+          <w:rFonts w:hint="eastAsia"/>
+        </w:rPr>
+        <w:t>3.2</w:t>
+      </w:r>
+      <w:r>
+        <w:t xml:space="preserve"> </w:t>
+      </w:r>
+      <w:r>
+        <w:rPr>
+          <w:rFonts w:hint="eastAsia"/>
+        </w:rPr>
+        <w:t>查询</w:t>
+      </w:r>
       <w:proofErr w:type="spellStart"/>
       <w:r>
-        <w:t>cmd</w:t>
+        <w:rPr>
+          <w:rFonts w:hint="eastAsia"/>
+        </w:rPr>
+        <w:t>mqtt</w:t>
       </w:r>
       <w:proofErr w:type="spellEnd"/>
       <w:r>
-        <w:t>”:”Query”}</w:t>
-      </w:r>
-    </w:p>
-    <w:p>
-      <w:pPr>
-        <w:pStyle w:val="3"/>
-      </w:pPr>
-      <w:bookmarkStart w:id="8" w:name="_Toc507837465"/>
-      <w:r>
-        <w:rPr>
-          <w:rFonts w:hint="eastAsia"/>
-        </w:rPr>
-        <w:t>3.1.3</w:t>
-      </w:r>
-      <w:r>
+        <w:rPr>
+          <w:rFonts w:hint="eastAsia"/>
+        </w:rPr>
         <w:t xml:space="preserve"> </w:t>
       </w:r>
       <w:r>
         <w:rPr>
           <w:rFonts w:hint="eastAsia"/>
         </w:rPr>
-        <w:t>回复</w:t>
+        <w:t>服务器信息</w:t>
       </w:r>
       <w:r>
         <w:rPr>
@@ -3670,100 +4053,186 @@
       </w:r>
       <w:proofErr w:type="spellStart"/>
       <w:r>
-        <w:rPr>
-          <w:rFonts w:hint="eastAsia"/>
-        </w:rPr>
-        <w:t>QueryResponse</w:t>
+        <w:t>Query</w:t>
+      </w:r>
+      <w:r>
+        <w:rPr>
+          <w:rFonts w:hint="eastAsia"/>
+        </w:rPr>
+        <w:t>MqttServer</w:t>
       </w:r>
       <w:bookmarkEnd w:id="8"/>
       <w:proofErr w:type="spellEnd"/>
     </w:p>
     <w:p>
       <w:pPr>
-        <w:ind w:left="840" w:hanging="420"/>
-      </w:pPr>
-      <w:r>
-        <w:t>{"</w:t>
+        <w:pStyle w:val="3"/>
+      </w:pPr>
+      <w:bookmarkStart w:id="9" w:name="_Toc507837467"/>
+      <w:r>
+        <w:rPr>
+          <w:rFonts w:hint="eastAsia"/>
+        </w:rPr>
+        <w:t>3</w:t>
+      </w:r>
+      <w:r>
+        <w:rPr>
+          <w:rFonts w:hint="eastAsia"/>
+        </w:rPr>
+        <w:t>.2.1</w:t>
+      </w:r>
+      <w:r>
+        <w:t xml:space="preserve"> </w:t>
+      </w:r>
+      <w:r>
+        <w:rPr>
+          <w:rFonts w:hint="eastAsia"/>
+        </w:rPr>
+        <w:t>描述</w:t>
+      </w:r>
+      <w:bookmarkEnd w:id="9"/>
+    </w:p>
+    <w:p>
+      <w:pPr>
+        <w:ind w:left="420"/>
+      </w:pPr>
+      <w:r>
+        <w:rPr>
+          <w:rFonts w:hint="eastAsia"/>
+        </w:rPr>
+        <w:t>查询</w:t>
+      </w:r>
+      <w:r>
+        <w:rPr>
+          <w:rFonts w:hint="eastAsia"/>
+        </w:rPr>
+        <w:t>网关的的</w:t>
       </w:r>
       <w:proofErr w:type="spellStart"/>
       <w:r>
+        <w:rPr>
+          <w:rFonts w:hint="eastAsia"/>
+        </w:rPr>
+        <w:t>mqtt</w:t>
+      </w:r>
+      <w:proofErr w:type="spellEnd"/>
+      <w:r>
+        <w:rPr>
+          <w:rFonts w:hint="eastAsia"/>
+        </w:rPr>
+        <w:t>服务器配置信息</w:t>
+      </w:r>
+      <w:r>
+        <w:rPr>
+          <w:rFonts w:hint="eastAsia"/>
+        </w:rPr>
+        <w:t xml:space="preserve">, </w:t>
+      </w:r>
+      <w:r>
+        <w:rPr>
+          <w:rFonts w:hint="eastAsia"/>
+        </w:rPr>
+        <w:t>单播。</w:t>
+      </w:r>
+    </w:p>
+    <w:p>
+      <w:pPr>
+        <w:pStyle w:val="3"/>
+      </w:pPr>
+      <w:bookmarkStart w:id="10" w:name="_Toc507837468"/>
+      <w:r>
+        <w:rPr>
+          <w:rFonts w:hint="eastAsia"/>
+        </w:rPr>
+        <w:t>3</w:t>
+      </w:r>
+      <w:r>
+        <w:rPr>
+          <w:rFonts w:hint="eastAsia"/>
+        </w:rPr>
+        <w:t>.2.2</w:t>
+      </w:r>
+      <w:r>
+        <w:t xml:space="preserve"> </w:t>
+      </w:r>
+      <w:r>
+        <w:rPr>
+          <w:rFonts w:hint="eastAsia"/>
+        </w:rPr>
+        <w:t>命令</w:t>
+      </w:r>
+      <w:r>
+        <w:rPr>
+          <w:rFonts w:hint="eastAsia"/>
+        </w:rPr>
+        <w:t xml:space="preserve"> </w:t>
+      </w:r>
+      <w:proofErr w:type="spellStart"/>
+      <w:r>
+        <w:t>Query</w:t>
+      </w:r>
+      <w:r>
+        <w:t>MqttServer</w:t>
+      </w:r>
+      <w:bookmarkEnd w:id="10"/>
+      <w:proofErr w:type="spellEnd"/>
+    </w:p>
+    <w:p>
+      <w:pPr>
+        <w:pStyle w:val="a3"/>
+        <w:ind w:left="435" w:firstLineChars="0" w:firstLine="0"/>
+      </w:pPr>
+      <w:r>
+        <w:rPr>
+          <w:rFonts w:hint="eastAsia"/>
+        </w:rPr>
+        <w:t>{</w:t>
+      </w:r>
+      <w:r>
+        <w:t>“</w:t>
+      </w:r>
+      <w:proofErr w:type="spellStart"/>
+      <w:r>
         <w:t>cmd</w:t>
       </w:r>
       <w:proofErr w:type="spellEnd"/>
       <w:r>
-        <w:t>":"</w:t>
+        <w:t>”:</w:t>
+      </w:r>
+      <w:r>
+        <w:t>”</w:t>
       </w:r>
       <w:proofErr w:type="spellStart"/>
       <w:r>
-        <w:t>QueryResponse</w:t>
+        <w:t>Query</w:t>
+      </w:r>
+      <w:r>
+        <w:t>MqttServer</w:t>
       </w:r>
       <w:proofErr w:type="spellEnd"/>
       <w:r>
-        <w:t>",</w:t>
-      </w:r>
-      <w:r>
-        <w:tab/>
-      </w:r>
-      <w:r>
-        <w:tab/>
-      </w:r>
-      <w:r>
-        <w:tab/>
-      </w:r>
-      <w:r>
-        <w:tab/>
-      </w:r>
-      <w:r>
-        <w:tab/>
-        <w:t xml:space="preserve">// </w:t>
-      </w:r>
-      <w:r>
-        <w:rPr>
-          <w:rFonts w:hint="eastAsia"/>
-        </w:rPr>
-        <w:t>响应命令</w:t>
-      </w:r>
-    </w:p>
-    <w:p>
-      <w:pPr>
-        <w:ind w:left="840" w:hanging="420"/>
-      </w:pPr>
-      <w:r>
-        <w:lastRenderedPageBreak/>
-        <w:t xml:space="preserve"> "ret":0, </w:t>
-      </w:r>
-      <w:r>
-        <w:tab/>
-      </w:r>
-      <w:r>
-        <w:tab/>
-      </w:r>
-      <w:r>
-        <w:tab/>
-      </w:r>
-      <w:r>
-        <w:tab/>
-      </w:r>
-      <w:r>
-        <w:tab/>
-      </w:r>
-      <w:r>
-        <w:tab/>
-      </w:r>
-      <w:r>
-        <w:tab/>
-      </w:r>
-      <w:r>
-        <w:tab/>
-      </w:r>
-      <w:r>
-        <w:tab/>
-      </w:r>
-      <w:r>
-        <w:rPr>
-          <w:rFonts w:hint="eastAsia"/>
-        </w:rPr>
-        <w:t>//</w:t>
+        <w:t>”</w:t>
+      </w:r>
+      <w:r>
+        <w:rPr>
+          <w:rFonts w:hint="eastAsia"/>
+        </w:rPr>
+        <w:t>}</w:t>
+      </w:r>
+    </w:p>
+    <w:p>
+      <w:pPr>
+        <w:pStyle w:val="3"/>
+      </w:pPr>
+      <w:bookmarkStart w:id="11" w:name="_Toc507837469"/>
+      <w:r>
+        <w:t>3</w:t>
+      </w:r>
+      <w:r>
+        <w:rPr>
+          <w:rFonts w:hint="eastAsia"/>
+        </w:rPr>
+        <w:t>.2.3</w:t>
       </w:r>
       <w:r>
         <w:t xml:space="preserve"> </w:t>
@@ -3772,440 +4241,33 @@
         <w:rPr>
           <w:rFonts w:hint="eastAsia"/>
         </w:rPr>
-        <w:t>响应结果</w:t>
-      </w:r>
-    </w:p>
-    <w:p>
-      <w:pPr>
-        <w:ind w:leftChars="50" w:left="105" w:firstLineChars="200" w:firstLine="420"/>
-      </w:pPr>
-      <w:r>
-        <w:t xml:space="preserve">"data":{"mac":"FE:01:02:03:04:05", </w:t>
-      </w:r>
-      <w:r>
-        <w:tab/>
-      </w:r>
-      <w:r>
-        <w:tab/>
-      </w:r>
-      <w:r>
-        <w:tab/>
-      </w:r>
-      <w:r>
-        <w:rPr>
-          <w:rFonts w:hint="eastAsia"/>
-        </w:rPr>
-        <w:t>//</w:t>
-      </w:r>
-      <w:r>
-        <w:t xml:space="preserve"> mac</w:t>
-      </w:r>
-      <w:r>
-        <w:rPr>
-          <w:rFonts w:hint="eastAsia"/>
-        </w:rPr>
-        <w:t>地址</w:t>
-      </w:r>
-    </w:p>
-    <w:p>
-      <w:pPr>
-        <w:ind w:leftChars="50" w:left="105" w:firstLineChars="500" w:firstLine="1050"/>
-      </w:pPr>
-      <w:r>
-        <w:t>"lanip</w:t>
-      </w:r>
-      <w:r>
-        <w:t xml:space="preserve">":"192.168.66.1", </w:t>
-      </w:r>
-      <w:r>
-        <w:tab/>
-      </w:r>
-      <w:r>
-        <w:tab/>
-      </w:r>
-      <w:r>
-        <w:tab/>
-      </w:r>
-      <w:r>
-        <w:tab/>
-        <w:t xml:space="preserve">// </w:t>
+        <w:t>回复</w:t>
+      </w:r>
+      <w:r>
+        <w:rPr>
+          <w:rFonts w:hint="eastAsia"/>
+        </w:rPr>
+        <w:t xml:space="preserve"> </w:t>
       </w:r>
       <w:proofErr w:type="spellStart"/>
       <w:r>
-        <w:t>lan</w:t>
-      </w:r>
-      <w:proofErr w:type="spellEnd"/>
-      <w:r>
-        <w:t xml:space="preserve"> </w:t>
-      </w:r>
-      <w:proofErr w:type="spellStart"/>
-      <w:r>
-        <w:t>ip</w:t>
-      </w:r>
-      <w:proofErr w:type="spellEnd"/>
-      <w:r>
-        <w:t xml:space="preserve"> </w:t>
-      </w:r>
-      <w:r>
-        <w:rPr>
-          <w:rFonts w:hint="eastAsia"/>
-        </w:rPr>
-        <w:t>地址</w:t>
-      </w:r>
-    </w:p>
-    <w:p>
-      <w:pPr>
-        <w:ind w:left="735" w:firstLine="420"/>
-      </w:pPr>
-      <w:r>
-        <w:t>"wanip</w:t>
-      </w:r>
-      <w:r>
-        <w:t xml:space="preserve">":"192.168.10.33", </w:t>
-      </w:r>
-      <w:r>
-        <w:tab/>
-      </w:r>
-      <w:r>
-        <w:tab/>
-      </w:r>
-      <w:r>
-        <w:tab/>
-        <w:t xml:space="preserve">// wan </w:t>
-      </w:r>
-      <w:proofErr w:type="spellStart"/>
-      <w:r>
-        <w:t>ip</w:t>
-      </w:r>
-      <w:proofErr w:type="spellEnd"/>
-      <w:r>
-        <w:rPr>
-          <w:rFonts w:hint="eastAsia"/>
-        </w:rPr>
-        <w:t xml:space="preserve"> </w:t>
-      </w:r>
-      <w:r>
-        <w:rPr>
-          <w:rFonts w:hint="eastAsia"/>
-        </w:rPr>
-        <w:t>地址</w:t>
-      </w:r>
-    </w:p>
-    <w:p>
-      <w:pPr>
-        <w:ind w:left="735" w:firstLine="420"/>
-      </w:pPr>
-      <w:r>
-        <w:t>"m</w:t>
-      </w:r>
-      <w:r>
-        <w:t xml:space="preserve">odel":"DSI0134", </w:t>
-      </w:r>
-      <w:r>
-        <w:tab/>
-      </w:r>
-      <w:r>
-        <w:tab/>
-      </w:r>
-      <w:r>
-        <w:tab/>
-      </w:r>
-      <w:r>
-        <w:tab/>
-      </w:r>
-      <w:r>
-        <w:rPr>
-          <w:rFonts w:hint="eastAsia"/>
-        </w:rPr>
-        <w:t xml:space="preserve">// </w:t>
-      </w:r>
-      <w:r>
-        <w:rPr>
-          <w:rFonts w:hint="eastAsia"/>
-        </w:rPr>
-        <w:t>硬件</w:t>
-      </w:r>
-      <w:r>
-        <w:rPr>
-          <w:rFonts w:hint="eastAsia"/>
-        </w:rPr>
-        <w:t xml:space="preserve"> model</w:t>
-      </w:r>
-    </w:p>
-    <w:p>
-      <w:pPr>
-        <w:ind w:left="735" w:firstLine="420"/>
-      </w:pPr>
-      <w:r>
-        <w:t>"ve</w:t>
-      </w:r>
-      <w:r>
-        <w:t>rsion":"V3.18.20"</w:t>
-      </w:r>
-      <w:r>
-        <w:tab/>
-      </w:r>
-      <w:r>
-        <w:tab/>
-      </w:r>
-      <w:r>
-        <w:tab/>
-      </w:r>
-      <w:r>
-        <w:tab/>
-      </w:r>
-      <w:r>
-        <w:tab/>
-        <w:t xml:space="preserve">// </w:t>
-      </w:r>
-      <w:r>
-        <w:rPr>
-          <w:rFonts w:hint="eastAsia"/>
-        </w:rPr>
-        <w:t>软件系统版本</w:t>
-      </w:r>
-    </w:p>
-    <w:p>
-      <w:pPr>
-        <w:ind w:left="735" w:firstLine="420"/>
-      </w:pPr>
-      <w:r>
-        <w:t>“</w:t>
-      </w:r>
-      <w:r>
-        <w:t>project”:”</w:t>
-      </w:r>
-      <w:r>
-        <w:rPr>
-          <w:rFonts w:hint="eastAsia"/>
-        </w:rPr>
-        <w:t>项目名称</w:t>
-      </w:r>
-      <w:proofErr w:type="gramStart"/>
-      <w:r>
-        <w:t>”</w:t>
-      </w:r>
-      <w:proofErr w:type="gramEnd"/>
-      <w:r>
-        <w:tab/>
-      </w:r>
-      <w:r>
-        <w:tab/>
-      </w:r>
-      <w:r>
-        <w:tab/>
-      </w:r>
-      <w:r>
-        <w:tab/>
-        <w:t xml:space="preserve">// </w:t>
-      </w:r>
-      <w:r>
-        <w:rPr>
-          <w:rFonts w:hint="eastAsia"/>
-        </w:rPr>
-        <w:t>项目名称，没有可以为空</w:t>
-      </w:r>
-    </w:p>
-    <w:p>
-      <w:pPr>
-        <w:ind w:left="735" w:firstLine="420"/>
-      </w:pPr>
-      <w:r>
-        <w:t>}</w:t>
-      </w:r>
-    </w:p>
-    <w:p>
-      <w:pPr>
-        <w:ind w:firstLine="420"/>
-      </w:pPr>
-      <w:r>
-        <w:t>}</w:t>
-      </w:r>
-    </w:p>
-    <w:p>
-      <w:pPr>
-        <w:pStyle w:val="2"/>
-      </w:pPr>
-      <w:bookmarkStart w:id="9" w:name="_Toc507837466"/>
-      <w:r>
-        <w:rPr>
-          <w:rFonts w:hint="eastAsia"/>
-        </w:rPr>
-        <w:t>3.2</w:t>
-      </w:r>
-      <w:r>
-        <w:t xml:space="preserve"> </w:t>
-      </w:r>
-      <w:r>
-        <w:rPr>
-          <w:rFonts w:hint="eastAsia"/>
-        </w:rPr>
-        <w:t>查询</w:t>
-      </w:r>
-      <w:proofErr w:type="spellStart"/>
-      <w:r>
-        <w:rPr>
-          <w:rFonts w:hint="eastAsia"/>
-        </w:rPr>
-        <w:t>mqtt</w:t>
-      </w:r>
-      <w:proofErr w:type="spellEnd"/>
-      <w:r>
-        <w:rPr>
-          <w:rFonts w:hint="eastAsia"/>
-        </w:rPr>
-        <w:t xml:space="preserve"> </w:t>
-      </w:r>
-      <w:r>
-        <w:rPr>
-          <w:rFonts w:hint="eastAsia"/>
-        </w:rPr>
-        <w:t>服务器信息</w:t>
-      </w:r>
-      <w:r>
-        <w:rPr>
-          <w:rFonts w:hint="eastAsia"/>
-        </w:rPr>
-        <w:t xml:space="preserve"> </w:t>
-      </w:r>
-      <w:proofErr w:type="spellStart"/>
-      <w:r>
+        <w:rPr>
+          <w:rFonts w:hint="eastAsia"/>
+        </w:rPr>
         <w:t>Query</w:t>
       </w:r>
       <w:r>
         <w:rPr>
           <w:rFonts w:hint="eastAsia"/>
         </w:rPr>
-        <w:t>MqttServer</w:t>
-      </w:r>
-      <w:bookmarkEnd w:id="9"/>
-      <w:proofErr w:type="spellEnd"/>
-    </w:p>
-    <w:p>
-      <w:pPr>
-        <w:pStyle w:val="3"/>
-      </w:pPr>
-      <w:bookmarkStart w:id="10" w:name="_Toc507837467"/>
-      <w:r>
-        <w:rPr>
-          <w:rFonts w:hint="eastAsia"/>
-        </w:rPr>
-        <w:t>3</w:t>
-      </w:r>
-      <w:r>
-        <w:rPr>
-          <w:rFonts w:hint="eastAsia"/>
-        </w:rPr>
-        <w:t>.2.1</w:t>
-      </w:r>
-      <w:r>
-        <w:t xml:space="preserve"> </w:t>
-      </w:r>
-      <w:r>
-        <w:rPr>
-          <w:rFonts w:hint="eastAsia"/>
-        </w:rPr>
-        <w:t>描述</w:t>
-      </w:r>
-      <w:bookmarkEnd w:id="10"/>
-    </w:p>
-    <w:p>
-      <w:pPr>
-        <w:ind w:left="420"/>
-      </w:pPr>
-      <w:r>
-        <w:rPr>
-          <w:rFonts w:hint="eastAsia"/>
-        </w:rPr>
-        <w:t>查询</w:t>
-      </w:r>
-      <w:r>
-        <w:rPr>
-          <w:rFonts w:hint="eastAsia"/>
-        </w:rPr>
-        <w:t>网关的</w:t>
-      </w:r>
-      <w:proofErr w:type="gramStart"/>
-      <w:r>
-        <w:rPr>
-          <w:rFonts w:hint="eastAsia"/>
-        </w:rPr>
-        <w:t>的</w:t>
-      </w:r>
-      <w:proofErr w:type="spellStart"/>
-      <w:proofErr w:type="gramEnd"/>
-      <w:r>
-        <w:rPr>
-          <w:rFonts w:hint="eastAsia"/>
-        </w:rPr>
-        <w:t>mqtt</w:t>
-      </w:r>
-      <w:proofErr w:type="spellEnd"/>
-      <w:r>
-        <w:rPr>
-          <w:rFonts w:hint="eastAsia"/>
-        </w:rPr>
-        <w:t>服务器配置信息</w:t>
-      </w:r>
-      <w:r>
-        <w:rPr>
-          <w:rFonts w:hint="eastAsia"/>
-        </w:rPr>
-        <w:t xml:space="preserve">, </w:t>
-      </w:r>
-      <w:r>
-        <w:rPr>
-          <w:rFonts w:hint="eastAsia"/>
-        </w:rPr>
-        <w:t>单播。</w:t>
-      </w:r>
-    </w:p>
-    <w:p>
-      <w:pPr>
-        <w:pStyle w:val="3"/>
-      </w:pPr>
-      <w:bookmarkStart w:id="11" w:name="_Toc507837468"/>
-      <w:r>
-        <w:rPr>
-          <w:rFonts w:hint="eastAsia"/>
-        </w:rPr>
-        <w:t>3</w:t>
-      </w:r>
-      <w:r>
-        <w:rPr>
-          <w:rFonts w:hint="eastAsia"/>
-        </w:rPr>
-        <w:t>.2.2</w:t>
-      </w:r>
-      <w:r>
-        <w:t xml:space="preserve"> </w:t>
-      </w:r>
-      <w:r>
-        <w:rPr>
-          <w:rFonts w:hint="eastAsia"/>
-        </w:rPr>
-        <w:t>命令</w:t>
-      </w:r>
-      <w:r>
-        <w:rPr>
-          <w:rFonts w:hint="eastAsia"/>
-        </w:rPr>
-        <w:t xml:space="preserve"> </w:t>
-      </w:r>
-      <w:proofErr w:type="spellStart"/>
-      <w:r>
-        <w:t>Query</w:t>
-      </w:r>
-      <w:r>
-        <w:t>MqttServer</w:t>
+        <w:t>MqttServerResponse</w:t>
       </w:r>
       <w:bookmarkEnd w:id="11"/>
       <w:proofErr w:type="spellEnd"/>
     </w:p>
     <w:p>
       <w:pPr>
-        <w:pStyle w:val="a3"/>
-        <w:ind w:left="435" w:firstLineChars="0" w:firstLine="0"/>
+        <w:ind w:left="420"/>
       </w:pPr>
       <w:r>
         <w:rPr>
@@ -4214,7 +4276,7 @@
         <w:t>{</w:t>
       </w:r>
       <w:r>
-        <w:t>“</w:t>
+        <w:t xml:space="preserve"> “</w:t>
       </w:r>
       <w:proofErr w:type="spellStart"/>
       <w:r>
@@ -4232,330 +4294,219 @@
         <w:t>Query</w:t>
       </w:r>
       <w:r>
-        <w:t>MqttServer</w:t>
+        <w:t>MqttServerRespnose</w:t>
       </w:r>
       <w:proofErr w:type="spellEnd"/>
       <w:r>
-        <w:t>”</w:t>
-      </w:r>
-      <w:r>
-        <w:rPr>
-          <w:rFonts w:hint="eastAsia"/>
-        </w:rPr>
-        <w:t>}</w:t>
-      </w:r>
-    </w:p>
-    <w:p>
-      <w:pPr>
-        <w:pStyle w:val="3"/>
-      </w:pPr>
-      <w:bookmarkStart w:id="12" w:name="_Toc507837469"/>
-      <w:r>
-        <w:t>3</w:t>
-      </w:r>
-      <w:r>
-        <w:rPr>
-          <w:rFonts w:hint="eastAsia"/>
-        </w:rPr>
-        <w:t>.2.3</w:t>
-      </w:r>
-      <w:r>
+        <w:t>”,</w:t>
+      </w:r>
+    </w:p>
+    <w:p>
+      <w:pPr>
+        <w:ind w:left="420"/>
+      </w:pPr>
+      <w:r>
+        <w:t xml:space="preserve"> “ret”:0,</w:t>
+      </w:r>
+      <w:r>
+        <w:tab/>
+      </w:r>
+      <w:r>
+        <w:tab/>
+      </w:r>
+      <w:r>
+        <w:tab/>
+      </w:r>
+      <w:r>
+        <w:tab/>
+      </w:r>
+      <w:r>
+        <w:tab/>
+      </w:r>
+      <w:r>
+        <w:tab/>
+      </w:r>
+      <w:r>
+        <w:tab/>
+      </w:r>
+      <w:r>
+        <w:tab/>
+      </w:r>
+      <w:r>
+        <w:tab/>
+        <w:t xml:space="preserve">// </w:t>
+      </w:r>
+      <w:r>
+        <w:rPr>
+          <w:rFonts w:hint="eastAsia"/>
+        </w:rPr>
+        <w:t>为</w:t>
+      </w:r>
+      <w:r>
+        <w:rPr>
+          <w:rFonts w:hint="eastAsia"/>
+        </w:rPr>
+        <w:t>0</w:t>
+      </w:r>
+      <w:r>
+        <w:rPr>
+          <w:rFonts w:hint="eastAsia"/>
+        </w:rPr>
+        <w:t>查询</w:t>
+      </w:r>
+      <w:r>
+        <w:rPr>
+          <w:rFonts w:hint="eastAsia"/>
+        </w:rPr>
+        <w:t>成功</w:t>
+      </w:r>
+    </w:p>
+    <w:p>
+      <w:pPr>
+        <w:ind w:left="420"/>
+      </w:pPr>
+      <w:r>
+        <w:t xml:space="preserve"> “data”: {</w:t>
+      </w:r>
+      <w:r>
+        <w:tab/>
+      </w:r>
+      <w:r>
+        <w:tab/>
+      </w:r>
+      <w:r>
+        <w:tab/>
+      </w:r>
+    </w:p>
+    <w:p>
+      <w:pPr>
+        <w:ind w:left="420"/>
+      </w:pPr>
+      <w:r>
+        <w:tab/>
+        <w:t>“server”:”192.168.10.222”,</w:t>
+      </w:r>
+      <w:r>
+        <w:tab/>
+      </w:r>
+      <w:r>
+        <w:tab/>
+      </w:r>
+      <w:r>
+        <w:tab/>
+      </w:r>
+      <w:r>
+        <w:tab/>
+        <w:t>//</w:t>
+      </w:r>
+      <w:r>
+        <w:rPr>
+          <w:rFonts w:hint="eastAsia"/>
+        </w:rPr>
         <w:t xml:space="preserve"> </w:t>
       </w:r>
       <w:r>
         <w:rPr>
           <w:rFonts w:hint="eastAsia"/>
         </w:rPr>
-        <w:t>回复</w:t>
-      </w:r>
-      <w:r>
-        <w:rPr>
-          <w:rFonts w:hint="eastAsia"/>
-        </w:rPr>
+        <w:t xml:space="preserve">server </w:t>
+      </w:r>
+      <w:r>
+        <w:rPr>
+          <w:rFonts w:hint="eastAsia"/>
+        </w:rPr>
+        <w:t>地址</w:t>
+      </w:r>
+    </w:p>
+    <w:p>
+      <w:pPr>
+        <w:ind w:left="420"/>
+      </w:pPr>
+      <w:r>
+        <w:tab/>
+        <w:t>“port”:3333</w:t>
+      </w:r>
+      <w:r>
+        <w:rPr>
+          <w:rFonts w:hint="eastAsia"/>
+        </w:rPr>
+        <w:t>,</w:t>
+      </w:r>
+      <w:r>
+        <w:tab/>
+      </w:r>
+      <w:r>
+        <w:tab/>
+      </w:r>
+      <w:r>
+        <w:tab/>
+      </w:r>
+      <w:r>
+        <w:tab/>
+      </w:r>
+      <w:r>
+        <w:tab/>
+      </w:r>
+      <w:r>
+        <w:tab/>
+      </w:r>
+      <w:r>
+        <w:tab/>
+      </w:r>
+      <w:r>
+        <w:rPr>
+          <w:rFonts w:hint="eastAsia"/>
+        </w:rPr>
+        <w:t>// server</w:t>
+      </w:r>
+      <w:r>
+        <w:rPr>
+          <w:rFonts w:hint="eastAsia"/>
+        </w:rPr>
+        <w:t>端口</w:t>
+      </w:r>
+    </w:p>
+    <w:p>
+      <w:pPr>
+        <w:ind w:left="420"/>
+      </w:pPr>
+      <w:r>
+        <w:tab/>
+        <w:t>“heartbeat” : 20</w:t>
+      </w:r>
+      <w:r>
+        <w:tab/>
+      </w:r>
+      <w:r>
+        <w:tab/>
+      </w:r>
+      <w:r>
+        <w:tab/>
+      </w:r>
+      <w:r>
+        <w:tab/>
+      </w:r>
+      <w:r>
+        <w:tab/>
+      </w:r>
+      <w:r>
+        <w:tab/>
+      </w:r>
+      <w:r>
+        <w:rPr>
+          <w:rFonts w:hint="eastAsia"/>
+        </w:rPr>
+        <w:t>// heartbeat</w:t>
+      </w:r>
+      <w:r>
         <w:t xml:space="preserve"> </w:t>
       </w:r>
-      <w:proofErr w:type="spellStart"/>
-      <w:r>
-        <w:rPr>
-          <w:rFonts w:hint="eastAsia"/>
-        </w:rPr>
-        <w:t>Query</w:t>
-      </w:r>
-      <w:r>
-        <w:rPr>
-          <w:rFonts w:hint="eastAsia"/>
-        </w:rPr>
-        <w:t>MqttServerResponse</w:t>
-      </w:r>
-      <w:bookmarkEnd w:id="12"/>
-      <w:proofErr w:type="spellEnd"/>
-    </w:p>
-    <w:p>
-      <w:pPr>
-        <w:ind w:left="420"/>
-      </w:pPr>
-      <w:r>
-        <w:rPr>
-          <w:rFonts w:hint="eastAsia"/>
-        </w:rPr>
-        <w:t>{</w:t>
-      </w:r>
-      <w:r>
-        <w:t xml:space="preserve"> “</w:t>
-      </w:r>
-      <w:proofErr w:type="spellStart"/>
-      <w:r>
-        <w:t>cmd</w:t>
-      </w:r>
-      <w:proofErr w:type="spellEnd"/>
-      <w:r>
-        <w:t>”:</w:t>
-      </w:r>
-      <w:r>
-        <w:t>”</w:t>
-      </w:r>
-      <w:proofErr w:type="spellStart"/>
-      <w:r>
-        <w:t>Query</w:t>
-      </w:r>
-      <w:r>
-        <w:t>MqttServerRespnose</w:t>
-      </w:r>
-      <w:proofErr w:type="spellEnd"/>
-      <w:r>
-        <w:t>”,</w:t>
-      </w:r>
-    </w:p>
-    <w:p>
-      <w:pPr>
-        <w:ind w:left="420"/>
-      </w:pPr>
-      <w:r>
-        <w:t xml:space="preserve"> “ret”:0,</w:t>
-      </w:r>
-      <w:r>
-        <w:tab/>
-      </w:r>
-      <w:r>
-        <w:tab/>
-      </w:r>
-      <w:r>
-        <w:tab/>
-      </w:r>
-      <w:r>
-        <w:tab/>
-      </w:r>
-      <w:r>
-        <w:tab/>
-      </w:r>
-      <w:r>
-        <w:tab/>
-      </w:r>
-      <w:r>
-        <w:tab/>
-      </w:r>
-      <w:r>
-        <w:tab/>
-      </w:r>
-      <w:r>
-        <w:tab/>
-        <w:t xml:space="preserve">// </w:t>
-      </w:r>
-      <w:r>
-        <w:rPr>
-          <w:rFonts w:hint="eastAsia"/>
-        </w:rPr>
-        <w:t>为</w:t>
-      </w:r>
-      <w:r>
-        <w:rPr>
-          <w:rFonts w:hint="eastAsia"/>
-        </w:rPr>
-        <w:t>0</w:t>
-      </w:r>
-      <w:r>
-        <w:rPr>
-          <w:rFonts w:hint="eastAsia"/>
-        </w:rPr>
-        <w:t>查询</w:t>
-      </w:r>
-      <w:r>
-        <w:rPr>
-          <w:rFonts w:hint="eastAsia"/>
-        </w:rPr>
-        <w:t>成功</w:t>
-      </w:r>
-    </w:p>
-    <w:p>
-      <w:pPr>
-        <w:ind w:left="420"/>
-      </w:pPr>
-      <w:r>
-        <w:t xml:space="preserve"> “</w:t>
-      </w:r>
-      <w:proofErr w:type="gramStart"/>
-      <w:r>
-        <w:t>data</w:t>
-      </w:r>
-      <w:proofErr w:type="gramEnd"/>
-      <w:r>
-        <w:t>”: {</w:t>
-      </w:r>
-      <w:r>
-        <w:tab/>
-      </w:r>
-      <w:r>
-        <w:tab/>
-      </w:r>
-      <w:r>
-        <w:tab/>
-      </w:r>
-    </w:p>
-    <w:p>
-      <w:pPr>
-        <w:ind w:left="420"/>
-      </w:pPr>
-      <w:r>
-        <w:tab/>
-        <w:t>“server”:”192.168.10.222</w:t>
-      </w:r>
-      <w:proofErr w:type="gramStart"/>
-      <w:r>
-        <w:t>”</w:t>
-      </w:r>
-      <w:proofErr w:type="gramEnd"/>
-      <w:r>
-        <w:t>,</w:t>
-      </w:r>
-      <w:r>
-        <w:tab/>
-      </w:r>
-      <w:r>
-        <w:tab/>
-      </w:r>
-      <w:r>
-        <w:tab/>
-      </w:r>
-      <w:r>
-        <w:tab/>
-        <w:t>//</w:t>
-      </w:r>
-      <w:r>
-        <w:rPr>
-          <w:rFonts w:hint="eastAsia"/>
-        </w:rPr>
-        <w:t xml:space="preserve"> </w:t>
-      </w:r>
-      <w:r>
-        <w:rPr>
-          <w:rFonts w:hint="eastAsia"/>
-        </w:rPr>
-        <w:t xml:space="preserve">server </w:t>
-      </w:r>
-      <w:r>
-        <w:rPr>
-          <w:rFonts w:hint="eastAsia"/>
-        </w:rPr>
-        <w:t>地址</w:t>
-      </w:r>
-    </w:p>
-    <w:p>
-      <w:pPr>
-        <w:ind w:left="420"/>
-      </w:pPr>
-      <w:r>
-        <w:tab/>
-        <w:t>“port”:3333</w:t>
-      </w:r>
-      <w:r>
-        <w:rPr>
-          <w:rFonts w:hint="eastAsia"/>
-        </w:rPr>
-        <w:t>,</w:t>
-      </w:r>
-      <w:r>
-        <w:tab/>
-      </w:r>
-      <w:r>
-        <w:tab/>
-      </w:r>
-      <w:r>
-        <w:tab/>
-      </w:r>
-      <w:r>
-        <w:tab/>
-      </w:r>
-      <w:r>
-        <w:tab/>
-      </w:r>
-      <w:r>
-        <w:tab/>
-      </w:r>
-      <w:r>
-        <w:tab/>
-      </w:r>
-      <w:r>
-        <w:rPr>
-          <w:rFonts w:hint="eastAsia"/>
-        </w:rPr>
-        <w:t>// server</w:t>
-      </w:r>
-      <w:r>
-        <w:rPr>
-          <w:rFonts w:hint="eastAsia"/>
-        </w:rPr>
-        <w:t>端口</w:t>
-      </w:r>
-    </w:p>
-    <w:p>
-      <w:pPr>
-        <w:ind w:left="420"/>
-      </w:pPr>
-      <w:r>
-        <w:tab/>
-        <w:t>“heartbeat” : 20</w:t>
-      </w:r>
-      <w:r>
-        <w:tab/>
-      </w:r>
-      <w:r>
-        <w:tab/>
-      </w:r>
-      <w:r>
-        <w:tab/>
-      </w:r>
-      <w:r>
-        <w:tab/>
-      </w:r>
-      <w:r>
-        <w:tab/>
-      </w:r>
-      <w:r>
-        <w:tab/>
-      </w:r>
-      <w:r>
-        <w:rPr>
-          <w:rFonts w:hint="eastAsia"/>
-        </w:rPr>
-        <w:t>// heartbeat</w:t>
-      </w:r>
-      <w:r>
-        <w:t xml:space="preserve"> </w:t>
-      </w:r>
-      <w:r>
-        <w:rPr>
-          <w:rFonts w:hint="eastAsia"/>
-        </w:rPr>
-        <w:t>时间，单位</w:t>
-      </w:r>
-      <w:proofErr w:type="gramStart"/>
-      <w:r>
-        <w:rPr>
-          <w:rFonts w:hint="eastAsia"/>
-        </w:rPr>
-        <w:t>秒</w:t>
-      </w:r>
-      <w:proofErr w:type="gramEnd"/>
+      <w:r>
+        <w:rPr>
+          <w:rFonts w:hint="eastAsia"/>
+        </w:rPr>
+        <w:t>时间，单位秒</w:t>
+      </w:r>
     </w:p>
     <w:p>
       <w:pPr>
@@ -4582,7 +4533,7 @@
           <w:numId w:val="7"/>
         </w:numPr>
       </w:pPr>
-      <w:bookmarkStart w:id="13" w:name="_Toc507837470"/>
+      <w:bookmarkStart w:id="12" w:name="_Toc507837470"/>
       <w:r>
         <w:rPr>
           <w:rFonts w:hint="eastAsia"/>
@@ -4622,78 +4573,70 @@
         </w:rPr>
         <w:t>ConfigMqttServer</w:t>
       </w:r>
+      <w:bookmarkEnd w:id="12"/>
+      <w:proofErr w:type="spellEnd"/>
+    </w:p>
+    <w:p>
+      <w:pPr>
+        <w:pStyle w:val="3"/>
+      </w:pPr>
+      <w:bookmarkStart w:id="13" w:name="_Toc507837471"/>
+      <w:r>
+        <w:t>3</w:t>
+      </w:r>
+      <w:r>
+        <w:rPr>
+          <w:rFonts w:hint="eastAsia"/>
+        </w:rPr>
+        <w:t>.3.1</w:t>
+      </w:r>
+      <w:r>
+        <w:t xml:space="preserve"> </w:t>
+      </w:r>
+      <w:r>
+        <w:rPr>
+          <w:rFonts w:hint="eastAsia"/>
+        </w:rPr>
+        <w:t>描述</w:t>
+      </w:r>
       <w:bookmarkEnd w:id="13"/>
+    </w:p>
+    <w:p>
+      <w:pPr>
+        <w:ind w:left="420"/>
+      </w:pPr>
+      <w:r>
+        <w:rPr>
+          <w:rFonts w:hint="eastAsia"/>
+        </w:rPr>
+        <w:t>配置网关的的</w:t>
+      </w:r>
+      <w:proofErr w:type="spellStart"/>
+      <w:r>
+        <w:rPr>
+          <w:rFonts w:hint="eastAsia"/>
+        </w:rPr>
+        <w:t>mqtt</w:t>
+      </w:r>
       <w:proofErr w:type="spellEnd"/>
+      <w:r>
+        <w:rPr>
+          <w:rFonts w:hint="eastAsia"/>
+        </w:rPr>
+        <w:t>服务器配置信息</w:t>
+      </w:r>
+      <w:r>
+        <w:rPr>
+          <w:rFonts w:hint="eastAsia"/>
+        </w:rPr>
+        <w:t>。单播。</w:t>
+      </w:r>
     </w:p>
     <w:p>
       <w:pPr>
         <w:pStyle w:val="3"/>
       </w:pPr>
-      <w:bookmarkStart w:id="14" w:name="_Toc507837471"/>
-      <w:r>
-        <w:t>3</w:t>
-      </w:r>
-      <w:r>
-        <w:rPr>
-          <w:rFonts w:hint="eastAsia"/>
-        </w:rPr>
-        <w:t>.3.1</w:t>
-      </w:r>
-      <w:r>
-        <w:t xml:space="preserve"> </w:t>
-      </w:r>
-      <w:r>
-        <w:rPr>
-          <w:rFonts w:hint="eastAsia"/>
-        </w:rPr>
-        <w:t>描述</w:t>
-      </w:r>
-      <w:bookmarkEnd w:id="14"/>
-    </w:p>
-    <w:p>
-      <w:pPr>
-        <w:ind w:left="420"/>
-      </w:pPr>
-      <w:r>
-        <w:rPr>
-          <w:rFonts w:hint="eastAsia"/>
-        </w:rPr>
-        <w:t>配置网关的</w:t>
-      </w:r>
-      <w:proofErr w:type="gramStart"/>
-      <w:r>
-        <w:rPr>
-          <w:rFonts w:hint="eastAsia"/>
-        </w:rPr>
-        <w:t>的</w:t>
-      </w:r>
-      <w:proofErr w:type="spellStart"/>
-      <w:proofErr w:type="gramEnd"/>
-      <w:r>
-        <w:rPr>
-          <w:rFonts w:hint="eastAsia"/>
-        </w:rPr>
-        <w:t>mqtt</w:t>
-      </w:r>
-      <w:proofErr w:type="spellEnd"/>
-      <w:r>
-        <w:rPr>
-          <w:rFonts w:hint="eastAsia"/>
-        </w:rPr>
-        <w:t>服务器配置信息</w:t>
-      </w:r>
-      <w:r>
-        <w:rPr>
-          <w:rFonts w:hint="eastAsia"/>
-        </w:rPr>
-        <w:t>。单播。</w:t>
-      </w:r>
-    </w:p>
-    <w:p>
-      <w:pPr>
-        <w:pStyle w:val="3"/>
-      </w:pPr>
-      <w:bookmarkStart w:id="15" w:name="_Toc507837472"/>
+      <w:bookmarkStart w:id="14" w:name="_Toc507837472"/>
       <w:r>
         <w:lastRenderedPageBreak/>
         <w:t>3</w:t>
@@ -4723,13 +4666,244 @@
       <w:r>
         <w:t>ConfigMqttServer</w:t>
       </w:r>
+      <w:bookmarkEnd w:id="14"/>
+      <w:proofErr w:type="spellEnd"/>
+    </w:p>
+    <w:p>
+      <w:pPr>
+        <w:pStyle w:val="a3"/>
+        <w:ind w:left="435" w:firstLineChars="0" w:firstLine="0"/>
+      </w:pPr>
+      <w:r>
+        <w:rPr>
+          <w:rFonts w:hint="eastAsia"/>
+        </w:rPr>
+        <w:t>{</w:t>
+      </w:r>
+      <w:r>
+        <w:t>“</w:t>
+      </w:r>
+      <w:proofErr w:type="spellStart"/>
+      <w:r>
+        <w:t>cmd</w:t>
+      </w:r>
+      <w:proofErr w:type="spellEnd"/>
+      <w:r>
+        <w:t>”:”</w:t>
+      </w:r>
+      <w:proofErr w:type="spellStart"/>
+      <w:r>
+        <w:t>ConfigMqttServer</w:t>
+      </w:r>
+      <w:proofErr w:type="spellEnd"/>
+      <w:r>
+        <w:t xml:space="preserve">”, </w:t>
+      </w:r>
+    </w:p>
+    <w:p>
+      <w:pPr>
+        <w:pStyle w:val="a3"/>
+        <w:ind w:left="435" w:firstLineChars="50" w:firstLine="105"/>
+      </w:pPr>
+      <w:r>
+        <w:t xml:space="preserve">“data”:{“server”:”192.168.10.222”, </w:t>
+      </w:r>
+      <w:r>
+        <w:t xml:space="preserve"> </w:t>
+      </w:r>
+      <w:r>
+        <w:tab/>
+      </w:r>
+      <w:r>
+        <w:tab/>
+      </w:r>
+      <w:r>
+        <w:tab/>
+        <w:t xml:space="preserve">// </w:t>
+      </w:r>
+      <w:proofErr w:type="spellStart"/>
+      <w:r>
+        <w:t>mqtt</w:t>
+      </w:r>
+      <w:proofErr w:type="spellEnd"/>
+      <w:r>
+        <w:t xml:space="preserve"> server </w:t>
+      </w:r>
+      <w:r>
+        <w:rPr>
+          <w:rFonts w:hint="eastAsia"/>
+        </w:rPr>
+        <w:t>地址</w:t>
+      </w:r>
+    </w:p>
+    <w:p>
+      <w:pPr>
+        <w:pStyle w:val="a3"/>
+        <w:ind w:left="435" w:firstLineChars="342" w:firstLine="718"/>
+      </w:pPr>
+      <w:r>
+        <w:t>“port”:</w:t>
+      </w:r>
+      <w:r>
+        <w:t xml:space="preserve">3333, </w:t>
+      </w:r>
+      <w:r>
+        <w:tab/>
+      </w:r>
+      <w:r>
+        <w:tab/>
+      </w:r>
+      <w:r>
+        <w:tab/>
+      </w:r>
+      <w:r>
+        <w:tab/>
+      </w:r>
+      <w:r>
+        <w:tab/>
+      </w:r>
+      <w:r>
+        <w:tab/>
+      </w:r>
+      <w:r>
+        <w:rPr>
+          <w:rFonts w:hint="eastAsia"/>
+        </w:rPr>
+        <w:t xml:space="preserve">// </w:t>
+      </w:r>
+      <w:proofErr w:type="spellStart"/>
+      <w:r>
+        <w:t>mqtt</w:t>
+      </w:r>
+      <w:proofErr w:type="spellEnd"/>
+      <w:r>
+        <w:t xml:space="preserve"> server </w:t>
+      </w:r>
+      <w:r>
+        <w:rPr>
+          <w:rFonts w:hint="eastAsia"/>
+        </w:rPr>
+        <w:t>端口</w:t>
+      </w:r>
+    </w:p>
+    <w:p>
+      <w:pPr>
+        <w:pStyle w:val="a3"/>
+        <w:ind w:left="435" w:firstLineChars="342" w:firstLine="718"/>
+      </w:pPr>
+      <w:r>
+        <w:t>“heartbeat”:20</w:t>
+      </w:r>
+      <w:r>
+        <w:tab/>
+      </w:r>
+      <w:r>
+        <w:tab/>
+      </w:r>
+      <w:r>
+        <w:tab/>
+      </w:r>
+      <w:r>
+        <w:tab/>
+      </w:r>
+      <w:r>
+        <w:tab/>
+      </w:r>
+      <w:r>
+        <w:tab/>
+        <w:t xml:space="preserve">// </w:t>
+      </w:r>
+      <w:proofErr w:type="spellStart"/>
+      <w:r>
+        <w:t>mqtt</w:t>
+      </w:r>
+      <w:proofErr w:type="spellEnd"/>
+      <w:r>
+        <w:t xml:space="preserve"> </w:t>
+      </w:r>
+      <w:r>
+        <w:rPr>
+          <w:rFonts w:hint="eastAsia"/>
+        </w:rPr>
+        <w:t>心跳间隔</w:t>
+      </w:r>
+      <w:r>
+        <w:rPr>
+          <w:rFonts w:hint="eastAsia"/>
+        </w:rPr>
+        <w:t>,</w:t>
+      </w:r>
+      <w:r>
+        <w:rPr>
+          <w:rFonts w:hint="eastAsia"/>
+        </w:rPr>
+        <w:t>单位</w:t>
+      </w:r>
+      <w:r>
+        <w:rPr>
+          <w:rFonts w:hint="eastAsia"/>
+        </w:rPr>
+        <w:t>秒</w:t>
+      </w:r>
+    </w:p>
+    <w:p>
+      <w:pPr>
+        <w:ind w:left="733" w:firstLine="420"/>
+      </w:pPr>
+      <w:r>
+        <w:t>}</w:t>
+      </w:r>
+    </w:p>
+    <w:p>
+      <w:pPr>
+        <w:ind w:firstLine="420"/>
+      </w:pPr>
+      <w:r>
+        <w:t>}</w:t>
+      </w:r>
+    </w:p>
+    <w:p>
+      <w:pPr>
+        <w:pStyle w:val="3"/>
+      </w:pPr>
+      <w:bookmarkStart w:id="15" w:name="_Toc507837473"/>
+      <w:r>
+        <w:t>3</w:t>
+      </w:r>
+      <w:r>
+        <w:rPr>
+          <w:rFonts w:hint="eastAsia"/>
+        </w:rPr>
+        <w:t>.3.3</w:t>
+      </w:r>
+      <w:r>
+        <w:t xml:space="preserve"> </w:t>
+      </w:r>
+      <w:r>
+        <w:rPr>
+          <w:rFonts w:hint="eastAsia"/>
+        </w:rPr>
+        <w:t>回复</w:t>
+      </w:r>
+      <w:r>
+        <w:rPr>
+          <w:rFonts w:hint="eastAsia"/>
+        </w:rPr>
+        <w:t xml:space="preserve"> </w:t>
+      </w:r>
+      <w:proofErr w:type="spellStart"/>
+      <w:r>
+        <w:rPr>
+          <w:rFonts w:hint="eastAsia"/>
+        </w:rPr>
+        <w:t>ConfigMqttServerResponse</w:t>
+      </w:r>
       <w:bookmarkEnd w:id="15"/>
       <w:proofErr w:type="spellEnd"/>
     </w:p>
     <w:p>
       <w:pPr>
-        <w:pStyle w:val="a3"/>
-        <w:ind w:left="435" w:firstLineChars="0" w:firstLine="0"/>
+        <w:ind w:left="420"/>
       </w:pPr>
       <w:r>
         <w:rPr>
@@ -4738,7 +4912,7 @@
         <w:t>{</w:t>
       </w:r>
       <w:r>
-        <w:t>“</w:t>
+        <w:t xml:space="preserve"> “</w:t>
       </w:r>
       <w:proofErr w:type="spellStart"/>
       <w:r>
@@ -4750,31 +4924,37 @@
       </w:r>
       <w:proofErr w:type="spellStart"/>
       <w:r>
-        <w:t>ConfigMqttServer</w:t>
+        <w:t>ConfigMqttServerRespnose</w:t>
       </w:r>
       <w:proofErr w:type="spellEnd"/>
       <w:r>
-        <w:t xml:space="preserve">”, </w:t>
-      </w:r>
-    </w:p>
-    <w:p>
-      <w:pPr>
-        <w:pStyle w:val="a3"/>
-        <w:ind w:left="435" w:firstLineChars="50" w:firstLine="105"/>
-      </w:pPr>
-      <w:r>
-        <w:t>“data”:{“server”:”192.168.10.222</w:t>
-      </w:r>
-      <w:proofErr w:type="gramStart"/>
-      <w:r>
-        <w:t>”</w:t>
-      </w:r>
-      <w:proofErr w:type="gramEnd"/>
-      <w:r>
-        <w:t xml:space="preserve">, </w:t>
-      </w:r>
-      <w:r>
-        <w:t xml:space="preserve"> </w:t>
+        <w:t>”,</w:t>
+      </w:r>
+    </w:p>
+    <w:p>
+      <w:pPr>
+        <w:ind w:left="420"/>
+      </w:pPr>
+      <w:r>
+        <w:t xml:space="preserve"> “ret”:0,</w:t>
+      </w:r>
+      <w:r>
+        <w:tab/>
+      </w:r>
+      <w:r>
+        <w:tab/>
+      </w:r>
+      <w:r>
+        <w:tab/>
+      </w:r>
+      <w:r>
+        <w:tab/>
+      </w:r>
+      <w:r>
+        <w:tab/>
+      </w:r>
+      <w:r>
+        <w:tab/>
       </w:r>
       <w:r>
         <w:tab/>
@@ -4786,216 +4966,40 @@
         <w:tab/>
         <w:t xml:space="preserve">// </w:t>
       </w:r>
-      <w:proofErr w:type="spellStart"/>
-      <w:r>
-        <w:t>mqtt</w:t>
-      </w:r>
-      <w:proofErr w:type="spellEnd"/>
-      <w:r>
-        <w:t xml:space="preserve"> server </w:t>
-      </w:r>
-      <w:r>
-        <w:rPr>
-          <w:rFonts w:hint="eastAsia"/>
-        </w:rPr>
-        <w:t>地址</w:t>
-      </w:r>
-    </w:p>
-    <w:p>
-      <w:pPr>
-        <w:pStyle w:val="a3"/>
-        <w:ind w:left="435" w:firstLineChars="342" w:firstLine="718"/>
-      </w:pPr>
-      <w:r>
-        <w:t>“port”:</w:t>
-      </w:r>
-      <w:r>
-        <w:t xml:space="preserve">3333, </w:t>
-      </w:r>
-      <w:r>
-        <w:tab/>
-      </w:r>
-      <w:r>
-        <w:tab/>
-      </w:r>
-      <w:r>
-        <w:tab/>
-      </w:r>
-      <w:r>
-        <w:tab/>
-      </w:r>
-      <w:r>
-        <w:tab/>
-      </w:r>
-      <w:r>
-        <w:tab/>
-      </w:r>
-      <w:r>
-        <w:rPr>
-          <w:rFonts w:hint="eastAsia"/>
-        </w:rPr>
-        <w:t xml:space="preserve">// </w:t>
-      </w:r>
-      <w:proofErr w:type="spellStart"/>
-      <w:r>
-        <w:t>mqtt</w:t>
-      </w:r>
-      <w:proofErr w:type="spellEnd"/>
-      <w:r>
-        <w:t xml:space="preserve"> server </w:t>
-      </w:r>
-      <w:r>
-        <w:rPr>
-          <w:rFonts w:hint="eastAsia"/>
-        </w:rPr>
-        <w:t>端口</w:t>
-      </w:r>
-    </w:p>
-    <w:p>
-      <w:pPr>
-        <w:pStyle w:val="a3"/>
-        <w:ind w:left="435" w:firstLineChars="342" w:firstLine="718"/>
-      </w:pPr>
-      <w:r>
-        <w:t>“heartbeat”:20</w:t>
-      </w:r>
-      <w:r>
-        <w:tab/>
-      </w:r>
-      <w:r>
-        <w:tab/>
-      </w:r>
-      <w:r>
-        <w:tab/>
-      </w:r>
-      <w:r>
-        <w:tab/>
-      </w:r>
-      <w:r>
-        <w:tab/>
-      </w:r>
-      <w:r>
-        <w:tab/>
-        <w:t xml:space="preserve">// </w:t>
-      </w:r>
-      <w:proofErr w:type="spellStart"/>
-      <w:r>
-        <w:t>mqtt</w:t>
-      </w:r>
-      <w:proofErr w:type="spellEnd"/>
-      <w:r>
-        <w:t xml:space="preserve"> </w:t>
-      </w:r>
-      <w:r>
-        <w:rPr>
-          <w:rFonts w:hint="eastAsia"/>
-        </w:rPr>
-        <w:t>心跳间隔</w:t>
-      </w:r>
-      <w:r>
-        <w:rPr>
-          <w:rFonts w:hint="eastAsia"/>
-        </w:rPr>
-        <w:t>,</w:t>
-      </w:r>
-      <w:r>
-        <w:rPr>
-          <w:rFonts w:hint="eastAsia"/>
-        </w:rPr>
-        <w:t>单位</w:t>
-      </w:r>
-      <w:proofErr w:type="gramStart"/>
-      <w:r>
-        <w:rPr>
-          <w:rFonts w:hint="eastAsia"/>
-        </w:rPr>
-        <w:t>秒</w:t>
-      </w:r>
-      <w:proofErr w:type="gramEnd"/>
-    </w:p>
-    <w:p>
-      <w:pPr>
-        <w:ind w:left="733" w:firstLine="420"/>
-      </w:pPr>
-      <w:r>
-        <w:t>}</w:t>
-      </w:r>
-    </w:p>
-    <w:p>
-      <w:pPr>
-        <w:ind w:firstLine="420"/>
-      </w:pPr>
-      <w:r>
-        <w:t>}</w:t>
-      </w:r>
-    </w:p>
-    <w:p>
-      <w:pPr>
-        <w:pStyle w:val="3"/>
-      </w:pPr>
-      <w:bookmarkStart w:id="16" w:name="_Toc507837473"/>
-      <w:r>
-        <w:t>3</w:t>
-      </w:r>
-      <w:r>
-        <w:rPr>
-          <w:rFonts w:hint="eastAsia"/>
-        </w:rPr>
-        <w:t>.3.3</w:t>
-      </w:r>
-      <w:r>
-        <w:t xml:space="preserve"> </w:t>
-      </w:r>
-      <w:r>
-        <w:rPr>
-          <w:rFonts w:hint="eastAsia"/>
-        </w:rPr>
-        <w:t>回复</w:t>
-      </w:r>
-      <w:r>
-        <w:rPr>
-          <w:rFonts w:hint="eastAsia"/>
-        </w:rPr>
-        <w:t xml:space="preserve"> </w:t>
-      </w:r>
-      <w:proofErr w:type="spellStart"/>
-      <w:r>
-        <w:rPr>
-          <w:rFonts w:hint="eastAsia"/>
-        </w:rPr>
-        <w:t>ConfigMqttServerResponse</w:t>
-      </w:r>
-      <w:bookmarkEnd w:id="16"/>
-      <w:proofErr w:type="spellEnd"/>
+      <w:r>
+        <w:rPr>
+          <w:rFonts w:hint="eastAsia"/>
+        </w:rPr>
+        <w:t>为</w:t>
+      </w:r>
+      <w:r>
+        <w:rPr>
+          <w:rFonts w:hint="eastAsia"/>
+        </w:rPr>
+        <w:t>0</w:t>
+      </w:r>
+      <w:r>
+        <w:rPr>
+          <w:rFonts w:hint="eastAsia"/>
+        </w:rPr>
+        <w:t>配置成功</w:t>
+      </w:r>
     </w:p>
     <w:p>
       <w:pPr>
         <w:ind w:left="420"/>
       </w:pPr>
       <w:r>
-        <w:rPr>
-          <w:rFonts w:hint="eastAsia"/>
-        </w:rPr>
-        <w:t>{</w:t>
-      </w:r>
-      <w:r>
-        <w:t xml:space="preserve"> “</w:t>
-      </w:r>
-      <w:proofErr w:type="spellStart"/>
-      <w:r>
-        <w:t>cmd</w:t>
-      </w:r>
-      <w:proofErr w:type="spellEnd"/>
-      <w:r>
-        <w:t>”:”</w:t>
-      </w:r>
-      <w:proofErr w:type="spellStart"/>
-      <w:r>
-        <w:t>ConfigMqttServerRespnose</w:t>
-      </w:r>
-      <w:proofErr w:type="spellEnd"/>
-      <w:r>
-        <w:t>”,</w:t>
+        <w:t xml:space="preserve"> “data”: {</w:t>
+      </w:r>
+      <w:r>
+        <w:tab/>
+      </w:r>
+      <w:r>
+        <w:tab/>
+      </w:r>
+      <w:r>
+        <w:tab/>
       </w:r>
     </w:p>
     <w:p>
@@ -5003,95 +5007,8 @@
         <w:ind w:left="420"/>
       </w:pPr>
       <w:r>
-        <w:t xml:space="preserve"> “ret”:0,</w:t>
-      </w:r>
-      <w:r>
-        <w:tab/>
-      </w:r>
-      <w:r>
-        <w:tab/>
-      </w:r>
-      <w:r>
-        <w:tab/>
-      </w:r>
-      <w:r>
-        <w:tab/>
-      </w:r>
-      <w:r>
-        <w:tab/>
-      </w:r>
-      <w:r>
-        <w:tab/>
-      </w:r>
-      <w:r>
-        <w:tab/>
-      </w:r>
-      <w:r>
-        <w:tab/>
-      </w:r>
-      <w:r>
-        <w:tab/>
-        <w:t xml:space="preserve">// </w:t>
-      </w:r>
-      <w:r>
-        <w:rPr>
-          <w:rFonts w:hint="eastAsia"/>
-        </w:rPr>
-        <w:t>为</w:t>
-      </w:r>
-      <w:r>
-        <w:rPr>
-          <w:rFonts w:hint="eastAsia"/>
-        </w:rPr>
-        <w:t>0</w:t>
-      </w:r>
-      <w:r>
-        <w:rPr>
-          <w:rFonts w:hint="eastAsia"/>
-        </w:rPr>
-        <w:t>配置成功</w:t>
-      </w:r>
-    </w:p>
-    <w:p>
-      <w:pPr>
-        <w:ind w:left="420"/>
-      </w:pPr>
-      <w:r>
-        <w:t xml:space="preserve"> “</w:t>
-      </w:r>
-      <w:proofErr w:type="gramStart"/>
-      <w:r>
-        <w:t>data</w:t>
-      </w:r>
-      <w:proofErr w:type="gramEnd"/>
-      <w:r>
-        <w:t>”: {</w:t>
-      </w:r>
-      <w:r>
-        <w:tab/>
-      </w:r>
-      <w:r>
-        <w:tab/>
-      </w:r>
-      <w:r>
-        <w:tab/>
-      </w:r>
-    </w:p>
-    <w:p>
-      <w:pPr>
-        <w:ind w:left="420"/>
-      </w:pPr>
-      <w:r>
-        <w:tab/>
-        <w:t>“server”:”192.168.10.222</w:t>
-      </w:r>
-      <w:proofErr w:type="gramStart"/>
-      <w:r>
-        <w:t>”</w:t>
-      </w:r>
-      <w:proofErr w:type="gramEnd"/>
-      <w:r>
-        <w:t>,</w:t>
+        <w:tab/>
+        <w:t>“server”:”192.168.10.222”,</w:t>
       </w:r>
       <w:r>
         <w:tab/>
@@ -5254,7 +5171,7 @@
           <w:numId w:val="7"/>
         </w:numPr>
       </w:pPr>
-      <w:bookmarkStart w:id="17" w:name="_Toc507837474"/>
+      <w:bookmarkStart w:id="16" w:name="_Toc507837474"/>
       <w:r>
         <w:rPr>
           <w:rFonts w:hint="eastAsia"/>
@@ -5274,14 +5191,91 @@
         </w:rPr>
         <w:t>Wifi</w:t>
       </w:r>
+      <w:bookmarkEnd w:id="16"/>
+      <w:proofErr w:type="spellEnd"/>
+    </w:p>
+    <w:p>
+      <w:pPr>
+        <w:pStyle w:val="3"/>
+      </w:pPr>
+      <w:bookmarkStart w:id="17" w:name="_Toc507837475"/>
+      <w:r>
+        <w:t>3</w:t>
+      </w:r>
+      <w:r>
+        <w:rPr>
+          <w:rFonts w:hint="eastAsia"/>
+        </w:rPr>
+        <w:t>.</w:t>
+      </w:r>
+      <w:r>
+        <w:t>4</w:t>
+      </w:r>
+      <w:r>
+        <w:rPr>
+          <w:rFonts w:hint="eastAsia"/>
+        </w:rPr>
+        <w:t>.1</w:t>
+      </w:r>
+      <w:r>
+        <w:t xml:space="preserve"> </w:t>
+      </w:r>
+      <w:r>
+        <w:rPr>
+          <w:rFonts w:hint="eastAsia"/>
+        </w:rPr>
+        <w:t>描述</w:t>
+      </w:r>
       <w:bookmarkEnd w:id="17"/>
+    </w:p>
+    <w:p>
+      <w:pPr>
+        <w:ind w:left="420"/>
+      </w:pPr>
+      <w:r>
+        <w:rPr>
+          <w:rFonts w:hint="eastAsia"/>
+        </w:rPr>
+        <w:t>查询</w:t>
+      </w:r>
+      <w:r>
+        <w:rPr>
+          <w:rFonts w:hint="eastAsia"/>
+        </w:rPr>
+        <w:t>网关的</w:t>
+      </w:r>
+      <w:proofErr w:type="spellStart"/>
+      <w:r>
+        <w:t>Wifi</w:t>
+      </w:r>
       <w:proofErr w:type="spellEnd"/>
+      <w:r>
+        <w:t xml:space="preserve"> </w:t>
+      </w:r>
+      <w:r>
+        <w:rPr>
+          <w:rFonts w:hint="eastAsia"/>
+        </w:rPr>
+        <w:t>配置</w:t>
+      </w:r>
+      <w:r>
+        <w:rPr>
+          <w:rFonts w:hint="eastAsia"/>
+        </w:rPr>
+        <w:t>。</w:t>
+      </w:r>
+      <w:r>
+        <w:rPr>
+          <w:rFonts w:hint="eastAsia"/>
+        </w:rPr>
+        <w:t>单播。</w:t>
+      </w:r>
     </w:p>
     <w:p>
       <w:pPr>
         <w:pStyle w:val="3"/>
       </w:pPr>
-      <w:bookmarkStart w:id="18" w:name="_Toc507837475"/>
+      <w:bookmarkStart w:id="18" w:name="_Toc507837476"/>
       <w:r>
         <w:t>3</w:t>
       </w:r>
@@ -5298,7 +5292,7 @@
         <w:rPr>
           <w:rFonts w:hint="eastAsia"/>
         </w:rPr>
-        <w:t>.1</w:t>
+        <w:t>.2</w:t>
       </w:r>
       <w:r>
         <w:t xml:space="preserve"> </w:t>
@@ -5307,197 +5301,120 @@
         <w:rPr>
           <w:rFonts w:hint="eastAsia"/>
         </w:rPr>
-        <w:t>描述</w:t>
+        <w:t>命令</w:t>
+      </w:r>
+      <w:r>
+        <w:rPr>
+          <w:rFonts w:hint="eastAsia"/>
+        </w:rPr>
+        <w:t xml:space="preserve"> </w:t>
+      </w:r>
+      <w:proofErr w:type="spellStart"/>
+      <w:r>
+        <w:t>Query</w:t>
+      </w:r>
+      <w:r>
+        <w:t>Wifi</w:t>
       </w:r>
       <w:bookmarkEnd w:id="18"/>
-    </w:p>
-    <w:p>
-      <w:pPr>
-        <w:ind w:left="420"/>
-      </w:pPr>
-      <w:r>
-        <w:rPr>
-          <w:rFonts w:hint="eastAsia"/>
-        </w:rPr>
-        <w:t>查询</w:t>
-      </w:r>
-      <w:r>
-        <w:rPr>
-          <w:rFonts w:hint="eastAsia"/>
-        </w:rPr>
-        <w:t>网关的</w:t>
+      <w:proofErr w:type="spellEnd"/>
+    </w:p>
+    <w:p>
+      <w:pPr>
+        <w:pStyle w:val="a3"/>
+        <w:ind w:left="435" w:firstLineChars="0" w:firstLine="0"/>
+      </w:pPr>
+      <w:r>
+        <w:rPr>
+          <w:rFonts w:hint="eastAsia"/>
+        </w:rPr>
+        <w:t>{</w:t>
+      </w:r>
+      <w:r>
+        <w:t>“</w:t>
       </w:r>
       <w:proofErr w:type="spellStart"/>
       <w:r>
+        <w:t>cmd</w:t>
+      </w:r>
+      <w:proofErr w:type="spellEnd"/>
+      <w:r>
+        <w:t>”:</w:t>
+      </w:r>
+      <w:r>
+        <w:t>”</w:t>
+      </w:r>
+      <w:proofErr w:type="spellStart"/>
+      <w:r>
+        <w:t>Query</w:t>
+      </w:r>
+      <w:r>
         <w:t>Wifi</w:t>
       </w:r>
       <w:proofErr w:type="spellEnd"/>
       <w:r>
+        <w:t>”}</w:t>
+      </w:r>
+    </w:p>
+    <w:p>
+      <w:pPr>
+        <w:pStyle w:val="3"/>
+      </w:pPr>
+      <w:bookmarkStart w:id="19" w:name="_Toc507837477"/>
+      <w:r>
+        <w:t>3</w:t>
+      </w:r>
+      <w:r>
+        <w:rPr>
+          <w:rFonts w:hint="eastAsia"/>
+        </w:rPr>
+        <w:t>.</w:t>
+      </w:r>
+      <w:r>
+        <w:t>4</w:t>
+      </w:r>
+      <w:r>
+        <w:rPr>
+          <w:rFonts w:hint="eastAsia"/>
+        </w:rPr>
+        <w:t>.3</w:t>
+      </w:r>
+      <w:r>
         <w:t xml:space="preserve"> </w:t>
       </w:r>
       <w:r>
         <w:rPr>
           <w:rFonts w:hint="eastAsia"/>
         </w:rPr>
-        <w:t>配置</w:t>
-      </w:r>
-      <w:r>
-        <w:rPr>
-          <w:rFonts w:hint="eastAsia"/>
-        </w:rPr>
-        <w:t>。</w:t>
-      </w:r>
-      <w:r>
-        <w:rPr>
-          <w:rFonts w:hint="eastAsia"/>
-        </w:rPr>
-        <w:t>单播。</w:t>
-      </w:r>
-    </w:p>
-    <w:p>
-      <w:pPr>
-        <w:pStyle w:val="3"/>
-      </w:pPr>
-      <w:bookmarkStart w:id="19" w:name="_Toc507837476"/>
-      <w:r>
-        <w:t>3</w:t>
-      </w:r>
-      <w:r>
-        <w:rPr>
-          <w:rFonts w:hint="eastAsia"/>
-        </w:rPr>
-        <w:t>.</w:t>
-      </w:r>
-      <w:r>
-        <w:t>4</w:t>
-      </w:r>
-      <w:r>
-        <w:rPr>
-          <w:rFonts w:hint="eastAsia"/>
-        </w:rPr>
-        <w:t>.2</w:t>
-      </w:r>
-      <w:r>
+        <w:t>回复</w:t>
+      </w:r>
+      <w:r>
+        <w:rPr>
+          <w:rFonts w:hint="eastAsia"/>
+        </w:rPr>
         <w:t xml:space="preserve"> </w:t>
       </w:r>
-      <w:r>
-        <w:rPr>
-          <w:rFonts w:hint="eastAsia"/>
-        </w:rPr>
-        <w:t>命令</w:t>
-      </w:r>
-      <w:r>
-        <w:rPr>
-          <w:rFonts w:hint="eastAsia"/>
-        </w:rPr>
-        <w:t xml:space="preserve"> </w:t>
-      </w:r>
       <w:proofErr w:type="spellStart"/>
       <w:r>
+        <w:rPr>
+          <w:rFonts w:hint="eastAsia"/>
+        </w:rPr>
         <w:t>Query</w:t>
       </w:r>
       <w:r>
         <w:t>Wifi</w:t>
+      </w:r>
+      <w:r>
+        <w:rPr>
+          <w:rFonts w:hint="eastAsia"/>
+        </w:rPr>
+        <w:t>Response</w:t>
       </w:r>
       <w:bookmarkEnd w:id="19"/>
       <w:proofErr w:type="spellEnd"/>
     </w:p>
     <w:p>
       <w:pPr>
-        <w:pStyle w:val="a3"/>
-        <w:ind w:left="435" w:firstLineChars="0" w:firstLine="0"/>
-      </w:pPr>
-      <w:r>
-        <w:rPr>
-          <w:rFonts w:hint="eastAsia"/>
-        </w:rPr>
-        <w:t>{</w:t>
-      </w:r>
-      <w:r>
-        <w:t>“</w:t>
-      </w:r>
-      <w:proofErr w:type="spellStart"/>
-      <w:r>
-        <w:t>cmd</w:t>
-      </w:r>
-      <w:proofErr w:type="spellEnd"/>
-      <w:r>
-        <w:t>”:</w:t>
-      </w:r>
-      <w:r>
-        <w:t>”</w:t>
-      </w:r>
-      <w:proofErr w:type="spellStart"/>
-      <w:r>
-        <w:t>Query</w:t>
-      </w:r>
-      <w:r>
-        <w:t>Wifi</w:t>
-      </w:r>
-      <w:proofErr w:type="spellEnd"/>
-      <w:r>
-        <w:t>”}</w:t>
-      </w:r>
-    </w:p>
-    <w:p>
-      <w:pPr>
-        <w:pStyle w:val="3"/>
-      </w:pPr>
-      <w:bookmarkStart w:id="20" w:name="_Toc507837477"/>
-      <w:r>
-        <w:t>3</w:t>
-      </w:r>
-      <w:r>
-        <w:rPr>
-          <w:rFonts w:hint="eastAsia"/>
-        </w:rPr>
-        <w:t>.</w:t>
-      </w:r>
-      <w:r>
-        <w:t>4</w:t>
-      </w:r>
-      <w:r>
-        <w:rPr>
-          <w:rFonts w:hint="eastAsia"/>
-        </w:rPr>
-        <w:t>.3</w:t>
-      </w:r>
-      <w:r>
-        <w:t xml:space="preserve"> </w:t>
-      </w:r>
-      <w:r>
-        <w:rPr>
-          <w:rFonts w:hint="eastAsia"/>
-        </w:rPr>
-        <w:t>回复</w:t>
-      </w:r>
-      <w:r>
-        <w:rPr>
-          <w:rFonts w:hint="eastAsia"/>
-        </w:rPr>
-        <w:t xml:space="preserve"> </w:t>
-      </w:r>
-      <w:proofErr w:type="spellStart"/>
-      <w:r>
-        <w:rPr>
-          <w:rFonts w:hint="eastAsia"/>
-        </w:rPr>
-        <w:t>Query</w:t>
-      </w:r>
-      <w:r>
-        <w:t>Wifi</w:t>
-      </w:r>
-      <w:r>
-        <w:rPr>
-          <w:rFonts w:hint="eastAsia"/>
-        </w:rPr>
-        <w:t>Response</w:t>
-      </w:r>
-      <w:bookmarkEnd w:id="20"/>
-      <w:proofErr w:type="spellEnd"/>
-    </w:p>
-    <w:p>
-      <w:pPr>
         <w:ind w:left="420"/>
       </w:pPr>
       <w:r>
@@ -5594,7 +5511,13 @@
         <w:t>“data</w:t>
       </w:r>
       <w:r>
-        <w:t>”:{“onoff”:”192.168.10.222</w:t>
+        <w:t>”:{“onoff”:”</w:t>
+      </w:r>
+      <w:r>
+        <w:rPr>
+          <w:rFonts w:hint="eastAsia"/>
+        </w:rPr>
+        <w:t>1</w:t>
       </w:r>
       <w:proofErr w:type="gramStart"/>
       <w:r>
@@ -5927,7 +5850,7 @@
           <w:numId w:val="7"/>
         </w:numPr>
       </w:pPr>
-      <w:bookmarkStart w:id="21" w:name="_Toc507837478"/>
+      <w:bookmarkStart w:id="20" w:name="_Toc507837478"/>
       <w:r>
         <w:rPr>
           <w:rFonts w:hint="eastAsia"/>
@@ -5941,14 +5864,92 @@
         </w:rPr>
         <w:t>Wifi</w:t>
       </w:r>
+      <w:bookmarkEnd w:id="20"/>
+      <w:proofErr w:type="spellEnd"/>
+    </w:p>
+    <w:p>
+      <w:pPr>
+        <w:pStyle w:val="3"/>
+      </w:pPr>
+      <w:bookmarkStart w:id="21" w:name="_Toc507837479"/>
+      <w:r>
+        <w:t>3</w:t>
+      </w:r>
+      <w:r>
+        <w:rPr>
+          <w:rFonts w:hint="eastAsia"/>
+        </w:rPr>
+        <w:t>.5.1</w:t>
+      </w:r>
+      <w:r>
+        <w:t xml:space="preserve"> </w:t>
+      </w:r>
+      <w:r>
+        <w:rPr>
+          <w:rFonts w:hint="eastAsia"/>
+        </w:rPr>
+        <w:t>描述</w:t>
+      </w:r>
       <w:bookmarkEnd w:id="21"/>
+    </w:p>
+    <w:p>
+      <w:pPr>
+        <w:ind w:left="420"/>
+      </w:pPr>
+      <w:r>
+        <w:rPr>
+          <w:rFonts w:hint="eastAsia"/>
+        </w:rPr>
+        <w:t>配置网关的</w:t>
+      </w:r>
+      <w:proofErr w:type="spellStart"/>
+      <w:r>
+        <w:t>Wifi</w:t>
+      </w:r>
       <w:proofErr w:type="spellEnd"/>
+      <w:r>
+        <w:t xml:space="preserve"> </w:t>
+      </w:r>
+      <w:r>
+        <w:rPr>
+          <w:rFonts w:hint="eastAsia"/>
+        </w:rPr>
+        <w:t>模式</w:t>
+      </w:r>
+      <w:proofErr w:type="spellStart"/>
+      <w:r>
+        <w:rPr>
+          <w:rFonts w:hint="eastAsia"/>
+        </w:rPr>
+        <w:t>Ap</w:t>
+      </w:r>
+      <w:proofErr w:type="spellEnd"/>
+      <w:r>
+        <w:rPr>
+          <w:rFonts w:hint="eastAsia"/>
+        </w:rPr>
+        <w:t>/</w:t>
+      </w:r>
+      <w:proofErr w:type="spellStart"/>
+      <w:r>
+        <w:rPr>
+          <w:rFonts w:hint="eastAsia"/>
+        </w:rPr>
+        <w:t>Sta</w:t>
+      </w:r>
+      <w:proofErr w:type="spellEnd"/>
+      <w:r>
+        <w:rPr>
+          <w:rFonts w:hint="eastAsia"/>
+        </w:rPr>
+        <w:t>。单播。</w:t>
+      </w:r>
     </w:p>
     <w:p>
       <w:pPr>
         <w:pStyle w:val="3"/>
       </w:pPr>
-      <w:bookmarkStart w:id="22" w:name="_Toc507837479"/>
+      <w:bookmarkStart w:id="22" w:name="_Toc507837480"/>
       <w:r>
         <w:t>3</w:t>
       </w:r>
@@ -5956,7 +5957,7 @@
         <w:rPr>
           <w:rFonts w:hint="eastAsia"/>
         </w:rPr>
-        <w:t>.5.1</w:t>
+        <w:t>.5.2</w:t>
       </w:r>
       <w:r>
         <w:t xml:space="preserve"> </w:t>
@@ -5965,103 +5966,441 @@
         <w:rPr>
           <w:rFonts w:hint="eastAsia"/>
         </w:rPr>
-        <w:t>描述</w:t>
+        <w:t>命令</w:t>
+      </w:r>
+      <w:r>
+        <w:rPr>
+          <w:rFonts w:hint="eastAsia"/>
+        </w:rPr>
+        <w:t xml:space="preserve"> </w:t>
+      </w:r>
+      <w:proofErr w:type="spellStart"/>
+      <w:r>
+        <w:t>ConfigWifi</w:t>
       </w:r>
       <w:bookmarkEnd w:id="22"/>
-    </w:p>
-    <w:p>
-      <w:pPr>
-        <w:ind w:left="420"/>
-      </w:pPr>
-      <w:r>
-        <w:rPr>
-          <w:rFonts w:hint="eastAsia"/>
-        </w:rPr>
-        <w:t>配置网关的</w:t>
+      <w:proofErr w:type="spellEnd"/>
+    </w:p>
+    <w:p>
+      <w:pPr>
+        <w:pStyle w:val="a3"/>
+        <w:ind w:left="435" w:firstLineChars="0" w:firstLine="0"/>
+      </w:pPr>
+      <w:r>
+        <w:rPr>
+          <w:rFonts w:hint="eastAsia"/>
+        </w:rPr>
+        <w:t>{</w:t>
+      </w:r>
+      <w:r>
+        <w:t>“</w:t>
       </w:r>
       <w:proofErr w:type="spellStart"/>
       <w:r>
+        <w:t>cmd</w:t>
+      </w:r>
+      <w:proofErr w:type="spellEnd"/>
+      <w:r>
+        <w:t>”:”</w:t>
+      </w:r>
+      <w:proofErr w:type="spellStart"/>
+      <w:r>
+        <w:t>ConfigWifi</w:t>
+      </w:r>
+      <w:proofErr w:type="spellEnd"/>
+      <w:r>
+        <w:t xml:space="preserve">”, </w:t>
+      </w:r>
+    </w:p>
+    <w:p>
+      <w:pPr>
+        <w:pStyle w:val="a3"/>
+        <w:ind w:left="435" w:firstLineChars="50" w:firstLine="105"/>
+      </w:pPr>
+      <w:r>
+        <w:t>“data”:{“onoff”:”</w:t>
+      </w:r>
+      <w:r>
+        <w:rPr>
+          <w:rFonts w:hint="eastAsia"/>
+        </w:rPr>
+        <w:t>1</w:t>
+      </w:r>
+      <w:proofErr w:type="gramStart"/>
+      <w:r>
+        <w:t>”</w:t>
+      </w:r>
+      <w:proofErr w:type="gramEnd"/>
+      <w:r>
+        <w:t xml:space="preserve">,  </w:t>
+      </w:r>
+      <w:r>
+        <w:tab/>
+      </w:r>
+      <w:r>
+        <w:tab/>
+      </w:r>
+      <w:r>
+        <w:tab/>
+        <w:t xml:space="preserve">// </w:t>
+      </w:r>
+      <w:proofErr w:type="spellStart"/>
+      <w:r>
+        <w:t>wfifi</w:t>
+      </w:r>
+      <w:proofErr w:type="spellEnd"/>
+      <w:r>
+        <w:t xml:space="preserve"> </w:t>
+      </w:r>
+      <w:r>
+        <w:rPr>
+          <w:rFonts w:hint="eastAsia"/>
+        </w:rPr>
+        <w:t>开</w:t>
+      </w:r>
+      <w:r>
+        <w:rPr>
+          <w:rFonts w:hint="eastAsia"/>
+        </w:rPr>
+        <w:t>/</w:t>
+      </w:r>
+      <w:r>
+        <w:rPr>
+          <w:rFonts w:hint="eastAsia"/>
+        </w:rPr>
+        <w:t>关</w:t>
+      </w:r>
+    </w:p>
+    <w:p>
+      <w:pPr>
+        <w:pStyle w:val="a3"/>
+        <w:ind w:left="435" w:firstLineChars="342" w:firstLine="718"/>
+      </w:pPr>
+      <w:r>
+        <w:t>“mode”:</w:t>
+      </w:r>
+      <w:proofErr w:type="spellStart"/>
+      <w:r>
+        <w:t>ap</w:t>
+      </w:r>
+      <w:proofErr w:type="spellEnd"/>
+      <w:r>
+        <w:t xml:space="preserve">, </w:t>
+      </w:r>
+      <w:r>
+        <w:tab/>
+      </w:r>
+      <w:r>
+        <w:tab/>
+      </w:r>
+      <w:r>
+        <w:tab/>
+      </w:r>
+      <w:r>
+        <w:tab/>
+      </w:r>
+      <w:r>
+        <w:tab/>
+      </w:r>
+      <w:r>
+        <w:tab/>
+      </w:r>
+      <w:r>
+        <w:rPr>
+          <w:rFonts w:hint="eastAsia"/>
+        </w:rPr>
+        <w:t xml:space="preserve">// </w:t>
+      </w:r>
+      <w:proofErr w:type="spellStart"/>
+      <w:r>
+        <w:rPr>
+          <w:rFonts w:hint="eastAsia"/>
+        </w:rPr>
+        <w:t>wifi</w:t>
+      </w:r>
+      <w:proofErr w:type="spellEnd"/>
+      <w:r>
+        <w:rPr>
+          <w:rFonts w:hint="eastAsia"/>
+        </w:rPr>
+        <w:t xml:space="preserve"> </w:t>
+      </w:r>
+      <w:r>
+        <w:rPr>
+          <w:rFonts w:hint="eastAsia"/>
+        </w:rPr>
+        <w:t>模式</w:t>
+      </w:r>
+      <w:r>
+        <w:rPr>
+          <w:rFonts w:hint="eastAsia"/>
+        </w:rPr>
+        <w:t>，</w:t>
+      </w:r>
+      <w:r>
+        <w:rPr>
+          <w:rFonts w:hint="eastAsia"/>
+        </w:rPr>
+        <w:t xml:space="preserve"> </w:t>
+      </w:r>
+      <w:r>
+        <w:rPr>
+          <w:rFonts w:hint="eastAsia"/>
+        </w:rPr>
+        <w:t>包括</w:t>
+      </w:r>
+      <w:proofErr w:type="spellStart"/>
+      <w:r>
+        <w:rPr>
+          <w:rFonts w:hint="eastAsia"/>
+        </w:rPr>
+        <w:t>ap</w:t>
+      </w:r>
+      <w:proofErr w:type="spellEnd"/>
+      <w:r>
+        <w:rPr>
+          <w:rFonts w:hint="eastAsia"/>
+        </w:rPr>
+        <w:t>和</w:t>
+      </w:r>
+      <w:r>
+        <w:rPr>
+          <w:rFonts w:hint="eastAsia"/>
+        </w:rPr>
+        <w:t xml:space="preserve"> </w:t>
+      </w:r>
+      <w:proofErr w:type="spellStart"/>
+      <w:r>
+        <w:t>sta</w:t>
+      </w:r>
+      <w:proofErr w:type="spellEnd"/>
+      <w:r>
+        <w:t xml:space="preserve"> </w:t>
+      </w:r>
+      <w:r>
+        <w:rPr>
+          <w:rFonts w:hint="eastAsia"/>
+        </w:rPr>
+        <w:t>模式</w:t>
+      </w:r>
+    </w:p>
+    <w:p>
+      <w:pPr>
+        <w:pStyle w:val="a3"/>
+        <w:ind w:left="435" w:firstLineChars="342" w:firstLine="718"/>
+      </w:pPr>
+      <w:r>
+        <w:t>“</w:t>
+      </w:r>
+      <w:proofErr w:type="spellStart"/>
+      <w:r>
+        <w:t>ssid</w:t>
+      </w:r>
+      <w:proofErr w:type="spellEnd"/>
+      <w:r>
+        <w:t>”:”</w:t>
+      </w:r>
+      <w:proofErr w:type="spellStart"/>
+      <w:r>
+        <w:t>AuWifi</w:t>
+      </w:r>
+      <w:proofErr w:type="spellEnd"/>
+      <w:r>
+        <w:t>”,</w:t>
+      </w:r>
+      <w:r>
+        <w:tab/>
+      </w:r>
+      <w:r>
+        <w:tab/>
+      </w:r>
+      <w:r>
+        <w:tab/>
+      </w:r>
+      <w:r>
+        <w:tab/>
+      </w:r>
+      <w:r>
+        <w:tab/>
+      </w:r>
+      <w:r>
+        <w:tab/>
+        <w:t xml:space="preserve">// </w:t>
+      </w:r>
+      <w:proofErr w:type="spellStart"/>
+      <w:r>
+        <w:t>wifi</w:t>
+      </w:r>
+      <w:proofErr w:type="spellEnd"/>
+      <w:r>
+        <w:t xml:space="preserve"> SSID</w:t>
+      </w:r>
+    </w:p>
+    <w:p>
+      <w:pPr>
+        <w:pStyle w:val="a3"/>
+        <w:ind w:left="435" w:firstLineChars="342" w:firstLine="718"/>
+      </w:pPr>
+      <w:r>
+        <w:t>“encryption”:”psk2</w:t>
+      </w:r>
+      <w:proofErr w:type="gramStart"/>
+      <w:r>
+        <w:t>”</w:t>
+      </w:r>
+      <w:proofErr w:type="gramEnd"/>
+      <w:r>
+        <w:t>,</w:t>
+      </w:r>
+      <w:r>
+        <w:tab/>
+      </w:r>
+      <w:r>
+        <w:tab/>
+      </w:r>
+      <w:r>
+        <w:tab/>
+      </w:r>
+      <w:r>
+        <w:tab/>
+      </w:r>
+      <w:r>
+        <w:tab/>
+        <w:t xml:space="preserve">// </w:t>
+      </w:r>
+      <w:proofErr w:type="spellStart"/>
+      <w:r>
+        <w:t>wifi</w:t>
+      </w:r>
+      <w:proofErr w:type="spellEnd"/>
+      <w:r>
+        <w:t xml:space="preserve"> </w:t>
+      </w:r>
+      <w:r>
+        <w:rPr>
+          <w:rFonts w:hint="eastAsia"/>
+        </w:rPr>
+        <w:t>加密方式</w:t>
+      </w:r>
+    </w:p>
+    <w:p>
+      <w:pPr>
+        <w:pStyle w:val="a3"/>
+        <w:ind w:left="435" w:firstLineChars="342" w:firstLine="718"/>
+      </w:pPr>
+      <w:r>
+        <w:t>“key”:dl123456</w:t>
+      </w:r>
+      <w:proofErr w:type="gramStart"/>
+      <w:r>
+        <w:t>”</w:t>
+      </w:r>
+      <w:proofErr w:type="gramEnd"/>
+      <w:r>
+        <w:tab/>
+      </w:r>
+      <w:r>
+        <w:tab/>
+      </w:r>
+      <w:r>
+        <w:tab/>
+      </w:r>
+      <w:r>
+        <w:tab/>
+      </w:r>
+      <w:r>
+        <w:tab/>
+      </w:r>
+      <w:r>
+        <w:rPr>
+          <w:rFonts w:hint="eastAsia"/>
+        </w:rPr>
+        <w:t xml:space="preserve">// </w:t>
+      </w:r>
+      <w:proofErr w:type="spellStart"/>
+      <w:r>
+        <w:t>wifi</w:t>
+      </w:r>
+      <w:proofErr w:type="spellEnd"/>
+      <w:r>
+        <w:t xml:space="preserve"> </w:t>
+      </w:r>
+      <w:r>
+        <w:rPr>
+          <w:rFonts w:hint="eastAsia"/>
+        </w:rPr>
+        <w:t>密码</w:t>
+      </w:r>
+    </w:p>
+    <w:p>
+      <w:pPr>
+        <w:ind w:left="733" w:firstLine="420"/>
+      </w:pPr>
+      <w:r>
+        <w:t>}</w:t>
+      </w:r>
+    </w:p>
+    <w:p>
+      <w:pPr>
+        <w:ind w:firstLine="420"/>
+      </w:pPr>
+      <w:r>
+        <w:t>}</w:t>
+      </w:r>
+    </w:p>
+    <w:p>
+      <w:pPr>
+        <w:pStyle w:val="3"/>
+      </w:pPr>
+      <w:bookmarkStart w:id="23" w:name="_Toc507837481"/>
+      <w:bookmarkStart w:id="24" w:name="_GoBack"/>
+      <w:bookmarkEnd w:id="24"/>
+      <w:r>
+        <w:t>3</w:t>
+      </w:r>
+      <w:r>
+        <w:rPr>
+          <w:rFonts w:hint="eastAsia"/>
+        </w:rPr>
+        <w:t>.5.3</w:t>
+      </w:r>
+      <w:r>
+        <w:t xml:space="preserve"> </w:t>
+      </w:r>
+      <w:r>
+        <w:rPr>
+          <w:rFonts w:hint="eastAsia"/>
+        </w:rPr>
+        <w:t>回复</w:t>
+      </w:r>
+      <w:r>
+        <w:rPr>
+          <w:rFonts w:hint="eastAsia"/>
+        </w:rPr>
+        <w:t xml:space="preserve"> </w:t>
+      </w:r>
+      <w:proofErr w:type="spellStart"/>
+      <w:r>
+        <w:rPr>
+          <w:rFonts w:hint="eastAsia"/>
+        </w:rPr>
+        <w:t>Config</w:t>
+      </w:r>
+      <w:r>
         <w:t>Wifi</w:t>
       </w:r>
-      <w:proofErr w:type="spellEnd"/>
-      <w:r>
-        <w:t xml:space="preserve"> </w:t>
-      </w:r>
-      <w:r>
-        <w:rPr>
-          <w:rFonts w:hint="eastAsia"/>
-        </w:rPr>
-        <w:t>模式</w:t>
-      </w:r>
-      <w:proofErr w:type="spellStart"/>
-      <w:r>
-        <w:rPr>
-          <w:rFonts w:hint="eastAsia"/>
-        </w:rPr>
-        <w:t>Ap</w:t>
-      </w:r>
-      <w:proofErr w:type="spellEnd"/>
-      <w:r>
-        <w:rPr>
-          <w:rFonts w:hint="eastAsia"/>
-        </w:rPr>
-        <w:t>/</w:t>
-      </w:r>
-      <w:proofErr w:type="spellStart"/>
-      <w:r>
-        <w:rPr>
-          <w:rFonts w:hint="eastAsia"/>
-        </w:rPr>
-        <w:t>Sta</w:t>
-      </w:r>
-      <w:proofErr w:type="spellEnd"/>
-      <w:r>
-        <w:rPr>
-          <w:rFonts w:hint="eastAsia"/>
-        </w:rPr>
-        <w:t>。单播。</w:t>
-      </w:r>
-    </w:p>
-    <w:p>
-      <w:pPr>
-        <w:pStyle w:val="3"/>
-      </w:pPr>
-      <w:bookmarkStart w:id="23" w:name="_Toc507837480"/>
-      <w:r>
-        <w:t>3</w:t>
-      </w:r>
-      <w:r>
-        <w:rPr>
-          <w:rFonts w:hint="eastAsia"/>
-        </w:rPr>
-        <w:t>.5.2</w:t>
-      </w:r>
-      <w:r>
-        <w:t xml:space="preserve"> </w:t>
-      </w:r>
-      <w:r>
-        <w:rPr>
-          <w:rFonts w:hint="eastAsia"/>
-        </w:rPr>
-        <w:t>命令</w:t>
-      </w:r>
-      <w:r>
-        <w:rPr>
-          <w:rFonts w:hint="eastAsia"/>
-        </w:rPr>
-        <w:t xml:space="preserve"> </w:t>
-      </w:r>
-      <w:proofErr w:type="spellStart"/>
-      <w:r>
-        <w:t>ConfigWifi</w:t>
+      <w:r>
+        <w:rPr>
+          <w:rFonts w:hint="eastAsia"/>
+        </w:rPr>
+        <w:t>Response</w:t>
       </w:r>
       <w:bookmarkEnd w:id="23"/>
       <w:proofErr w:type="spellEnd"/>
     </w:p>
     <w:p>
       <w:pPr>
-        <w:pStyle w:val="a3"/>
-        <w:ind w:left="435" w:firstLineChars="0" w:firstLine="0"/>
+        <w:ind w:left="420"/>
       </w:pPr>
       <w:r>
         <w:rPr>
@@ -6070,7 +6409,7 @@
         <w:t>{</w:t>
       </w:r>
       <w:r>
-        <w:t>“</w:t>
+        <w:t xml:space="preserve"> “</w:t>
       </w:r>
       <w:proofErr w:type="spellStart"/>
       <w:r>
@@ -6082,11 +6421,53 @@
       </w:r>
       <w:proofErr w:type="spellStart"/>
       <w:r>
-        <w:t>ConfigWifi</w:t>
+        <w:t>ConfigWifiRespnose</w:t>
       </w:r>
       <w:proofErr w:type="spellEnd"/>
       <w:r>
-        <w:t xml:space="preserve">”, </w:t>
+        <w:t>”,</w:t>
+      </w:r>
+    </w:p>
+    <w:p>
+      <w:pPr>
+        <w:ind w:left="420"/>
+      </w:pPr>
+      <w:r>
+        <w:t xml:space="preserve"> “ret”:0,</w:t>
+      </w:r>
+      <w:r>
+        <w:tab/>
+      </w:r>
+      <w:r>
+        <w:tab/>
+      </w:r>
+      <w:r>
+        <w:tab/>
+      </w:r>
+      <w:r>
+        <w:tab/>
+      </w:r>
+      <w:r>
+        <w:tab/>
+      </w:r>
+      <w:r>
+        <w:tab/>
+      </w:r>
+      <w:r>
+        <w:tab/>
+      </w:r>
+      <w:r>
+        <w:tab/>
+      </w:r>
+      <w:r>
+        <w:tab/>
+        <w:t xml:space="preserve">// </w:t>
+      </w:r>
+      <w:r>
+        <w:rPr>
+          <w:rFonts w:hint="eastAsia"/>
+        </w:rPr>
+        <w:t>配置结果</w:t>
       </w:r>
     </w:p>
     <w:p>
@@ -6095,457 +6476,13 @@
         <w:ind w:left="435" w:firstLineChars="50" w:firstLine="105"/>
       </w:pPr>
       <w:r>
-        <w:t>“data”:{“onoff”:”192.168.10.222</w:t>
-      </w:r>
-      <w:proofErr w:type="gramStart"/>
-      <w:r>
-        <w:t>”</w:t>
-      </w:r>
-      <w:proofErr w:type="gramEnd"/>
-      <w:r>
-        <w:t xml:space="preserve">,  </w:t>
-      </w:r>
-      <w:r>
-        <w:tab/>
-      </w:r>
-      <w:r>
-        <w:tab/>
-      </w:r>
-      <w:r>
-        <w:tab/>
-        <w:t xml:space="preserve">// </w:t>
-      </w:r>
-      <w:proofErr w:type="spellStart"/>
-      <w:r>
-        <w:t>wfifi</w:t>
-      </w:r>
-      <w:proofErr w:type="spellEnd"/>
-      <w:r>
-        <w:t xml:space="preserve"> </w:t>
-      </w:r>
-      <w:r>
-        <w:rPr>
-          <w:rFonts w:hint="eastAsia"/>
-        </w:rPr>
-        <w:t>开</w:t>
-      </w:r>
-      <w:r>
-        <w:rPr>
-          <w:rFonts w:hint="eastAsia"/>
-        </w:rPr>
-        <w:t>/</w:t>
-      </w:r>
-      <w:r>
-        <w:rPr>
-          <w:rFonts w:hint="eastAsia"/>
-        </w:rPr>
-        <w:t>关</w:t>
-      </w:r>
-    </w:p>
-    <w:p>
-      <w:pPr>
-        <w:pStyle w:val="a3"/>
-        <w:ind w:left="435" w:firstLineChars="342" w:firstLine="718"/>
-      </w:pPr>
-      <w:r>
-        <w:t>“mode”:</w:t>
-      </w:r>
-      <w:proofErr w:type="spellStart"/>
-      <w:r>
-        <w:t>ap</w:t>
-      </w:r>
-      <w:proofErr w:type="spellEnd"/>
-      <w:r>
-        <w:t xml:space="preserve">, </w:t>
-      </w:r>
-      <w:r>
-        <w:tab/>
-      </w:r>
-      <w:r>
-        <w:tab/>
-      </w:r>
-      <w:r>
-        <w:tab/>
-      </w:r>
-      <w:r>
-        <w:tab/>
-      </w:r>
-      <w:r>
-        <w:tab/>
-      </w:r>
-      <w:r>
-        <w:tab/>
-      </w:r>
-      <w:r>
-        <w:rPr>
-          <w:rFonts w:hint="eastAsia"/>
-        </w:rPr>
-        <w:t xml:space="preserve">// </w:t>
-      </w:r>
-      <w:proofErr w:type="spellStart"/>
-      <w:r>
-        <w:rPr>
-          <w:rFonts w:hint="eastAsia"/>
-        </w:rPr>
-        <w:t>wifi</w:t>
-      </w:r>
-      <w:proofErr w:type="spellEnd"/>
-      <w:r>
-        <w:rPr>
-          <w:rFonts w:hint="eastAsia"/>
-        </w:rPr>
-        <w:t xml:space="preserve"> </w:t>
-      </w:r>
-      <w:r>
-        <w:rPr>
-          <w:rFonts w:hint="eastAsia"/>
-        </w:rPr>
-        <w:t>模式</w:t>
-      </w:r>
-      <w:r>
-        <w:rPr>
-          <w:rFonts w:hint="eastAsia"/>
-        </w:rPr>
-        <w:t>，</w:t>
-      </w:r>
-      <w:r>
-        <w:rPr>
-          <w:rFonts w:hint="eastAsia"/>
-        </w:rPr>
-        <w:t xml:space="preserve"> </w:t>
-      </w:r>
-      <w:r>
-        <w:rPr>
-          <w:rFonts w:hint="eastAsia"/>
-        </w:rPr>
-        <w:t>包括</w:t>
-      </w:r>
-      <w:proofErr w:type="spellStart"/>
-      <w:r>
-        <w:rPr>
-          <w:rFonts w:hint="eastAsia"/>
-        </w:rPr>
-        <w:t>ap</w:t>
-      </w:r>
-      <w:proofErr w:type="spellEnd"/>
-      <w:r>
-        <w:rPr>
-          <w:rFonts w:hint="eastAsia"/>
-        </w:rPr>
-        <w:t>和</w:t>
-      </w:r>
-      <w:r>
-        <w:rPr>
-          <w:rFonts w:hint="eastAsia"/>
-        </w:rPr>
-        <w:t xml:space="preserve"> </w:t>
-      </w:r>
-      <w:proofErr w:type="spellStart"/>
-      <w:r>
-        <w:t>sta</w:t>
-      </w:r>
-      <w:proofErr w:type="spellEnd"/>
-      <w:r>
-        <w:t xml:space="preserve"> </w:t>
-      </w:r>
-      <w:r>
-        <w:rPr>
-          <w:rFonts w:hint="eastAsia"/>
-        </w:rPr>
-        <w:t>模式</w:t>
-      </w:r>
-    </w:p>
-    <w:p>
-      <w:pPr>
-        <w:pStyle w:val="a3"/>
-        <w:ind w:left="435" w:firstLineChars="342" w:firstLine="718"/>
-      </w:pPr>
-      <w:r>
-        <w:t>“</w:t>
-      </w:r>
-      <w:proofErr w:type="spellStart"/>
-      <w:r>
-        <w:t>ssid</w:t>
-      </w:r>
-      <w:proofErr w:type="spellEnd"/>
-      <w:r>
-        <w:t>”:”</w:t>
-      </w:r>
-      <w:proofErr w:type="spellStart"/>
-      <w:r>
-        <w:t>AuWifi</w:t>
-      </w:r>
-      <w:proofErr w:type="spellEnd"/>
-      <w:r>
-        <w:t>”,</w:t>
-      </w:r>
-      <w:r>
-        <w:tab/>
-      </w:r>
-      <w:r>
-        <w:tab/>
-      </w:r>
-      <w:r>
-        <w:tab/>
-      </w:r>
-      <w:r>
-        <w:tab/>
-      </w:r>
-      <w:r>
-        <w:tab/>
-      </w:r>
-      <w:r>
-        <w:tab/>
-        <w:t xml:space="preserve">// </w:t>
-      </w:r>
-      <w:proofErr w:type="spellStart"/>
-      <w:r>
-        <w:t>wifi</w:t>
-      </w:r>
-      <w:proofErr w:type="spellEnd"/>
-      <w:r>
-        <w:t xml:space="preserve"> SSID</w:t>
-      </w:r>
-    </w:p>
-    <w:p>
-      <w:pPr>
-        <w:pStyle w:val="a3"/>
-        <w:ind w:left="435" w:firstLineChars="342" w:firstLine="718"/>
-      </w:pPr>
-      <w:r>
-        <w:t>“encryption”:”psk2</w:t>
-      </w:r>
-      <w:proofErr w:type="gramStart"/>
-      <w:r>
-        <w:t>”</w:t>
-      </w:r>
-      <w:proofErr w:type="gramEnd"/>
-      <w:r>
-        <w:t>,</w:t>
-      </w:r>
-      <w:r>
-        <w:tab/>
-      </w:r>
-      <w:r>
-        <w:tab/>
-      </w:r>
-      <w:r>
-        <w:tab/>
-      </w:r>
-      <w:r>
-        <w:tab/>
-      </w:r>
-      <w:r>
-        <w:tab/>
-        <w:t xml:space="preserve">// </w:t>
-      </w:r>
-      <w:proofErr w:type="spellStart"/>
-      <w:r>
-        <w:t>wifi</w:t>
-      </w:r>
-      <w:proofErr w:type="spellEnd"/>
-      <w:r>
-        <w:t xml:space="preserve"> </w:t>
-      </w:r>
-      <w:r>
-        <w:rPr>
-          <w:rFonts w:hint="eastAsia"/>
-        </w:rPr>
-        <w:t>加密方式</w:t>
-      </w:r>
-    </w:p>
-    <w:p>
-      <w:pPr>
-        <w:pStyle w:val="a3"/>
-        <w:ind w:left="435" w:firstLineChars="342" w:firstLine="718"/>
-      </w:pPr>
-      <w:r>
-        <w:t>“key”:dl123456</w:t>
-      </w:r>
-      <w:proofErr w:type="gramStart"/>
-      <w:r>
-        <w:t>”</w:t>
-      </w:r>
-      <w:proofErr w:type="gramEnd"/>
-      <w:r>
-        <w:tab/>
-      </w:r>
-      <w:r>
-        <w:tab/>
-      </w:r>
-      <w:r>
-        <w:tab/>
-      </w:r>
-      <w:r>
-        <w:tab/>
-      </w:r>
-      <w:r>
-        <w:tab/>
-      </w:r>
-      <w:r>
-        <w:rPr>
-          <w:rFonts w:hint="eastAsia"/>
-        </w:rPr>
-        <w:t xml:space="preserve">// </w:t>
-      </w:r>
-      <w:proofErr w:type="spellStart"/>
-      <w:r>
-        <w:t>wifi</w:t>
-      </w:r>
-      <w:proofErr w:type="spellEnd"/>
-      <w:r>
-        <w:t xml:space="preserve"> </w:t>
-      </w:r>
-      <w:r>
-        <w:rPr>
-          <w:rFonts w:hint="eastAsia"/>
-        </w:rPr>
-        <w:t>密码</w:t>
-      </w:r>
-    </w:p>
-    <w:p>
-      <w:pPr>
-        <w:ind w:left="733" w:firstLine="420"/>
-      </w:pPr>
-      <w:r>
-        <w:t>}</w:t>
-      </w:r>
-    </w:p>
-    <w:p>
-      <w:pPr>
-        <w:ind w:firstLine="420"/>
-      </w:pPr>
-      <w:r>
-        <w:t>}</w:t>
-      </w:r>
-    </w:p>
-    <w:p>
-      <w:pPr>
-        <w:pStyle w:val="3"/>
-      </w:pPr>
-      <w:bookmarkStart w:id="24" w:name="_Toc507837481"/>
-      <w:r>
-        <w:t>3</w:t>
-      </w:r>
-      <w:r>
-        <w:rPr>
-          <w:rFonts w:hint="eastAsia"/>
-        </w:rPr>
-        <w:t>.5.3</w:t>
-      </w:r>
-      <w:r>
-        <w:t xml:space="preserve"> </w:t>
-      </w:r>
-      <w:r>
-        <w:rPr>
-          <w:rFonts w:hint="eastAsia"/>
-        </w:rPr>
-        <w:t>回复</w:t>
-      </w:r>
-      <w:r>
-        <w:rPr>
-          <w:rFonts w:hint="eastAsia"/>
-        </w:rPr>
-        <w:t xml:space="preserve"> </w:t>
-      </w:r>
-      <w:proofErr w:type="spellStart"/>
-      <w:r>
-        <w:rPr>
-          <w:rFonts w:hint="eastAsia"/>
-        </w:rPr>
-        <w:t>Config</w:t>
-      </w:r>
-      <w:r>
-        <w:t>Wifi</w:t>
-      </w:r>
-      <w:r>
-        <w:rPr>
-          <w:rFonts w:hint="eastAsia"/>
-        </w:rPr>
-        <w:t>Response</w:t>
-      </w:r>
-      <w:bookmarkEnd w:id="24"/>
-      <w:proofErr w:type="spellEnd"/>
-    </w:p>
-    <w:p>
-      <w:pPr>
-        <w:ind w:left="420"/>
-      </w:pPr>
-      <w:r>
-        <w:rPr>
-          <w:rFonts w:hint="eastAsia"/>
-        </w:rPr>
-        <w:t>{</w:t>
-      </w:r>
-      <w:r>
-        <w:t xml:space="preserve"> “</w:t>
-      </w:r>
-      <w:proofErr w:type="spellStart"/>
-      <w:r>
-        <w:t>cmd</w:t>
-      </w:r>
-      <w:proofErr w:type="spellEnd"/>
-      <w:r>
-        <w:t>”:”</w:t>
-      </w:r>
-      <w:proofErr w:type="spellStart"/>
-      <w:r>
-        <w:t>ConfigWifiRespnose</w:t>
-      </w:r>
-      <w:proofErr w:type="spellEnd"/>
-      <w:r>
-        <w:t>”,</w:t>
-      </w:r>
-    </w:p>
-    <w:p>
-      <w:pPr>
-        <w:ind w:left="420"/>
-      </w:pPr>
-      <w:r>
-        <w:t xml:space="preserve"> “ret”:0,</w:t>
-      </w:r>
-      <w:r>
-        <w:tab/>
-      </w:r>
-      <w:r>
-        <w:tab/>
-      </w:r>
-      <w:r>
-        <w:tab/>
-      </w:r>
-      <w:r>
-        <w:tab/>
-      </w:r>
-      <w:r>
-        <w:tab/>
-      </w:r>
-      <w:r>
-        <w:tab/>
-      </w:r>
-      <w:r>
-        <w:tab/>
-      </w:r>
-      <w:r>
-        <w:tab/>
-      </w:r>
-      <w:r>
-        <w:tab/>
-        <w:t xml:space="preserve">// </w:t>
-      </w:r>
-      <w:r>
-        <w:rPr>
-          <w:rFonts w:hint="eastAsia"/>
-        </w:rPr>
-        <w:t>配置结果</w:t>
-      </w:r>
-    </w:p>
-    <w:p>
-      <w:pPr>
-        <w:pStyle w:val="a3"/>
-        <w:ind w:left="435" w:firstLineChars="50" w:firstLine="105"/>
-      </w:pPr>
-      <w:r>
-        <w:t>“data”:{“onoff”:”192.168.10.222</w:t>
+        <w:t>“data”:{“onoff”:”</w:t>
+      </w:r>
+      <w:r>
+        <w:rPr>
+          <w:rFonts w:hint="eastAsia"/>
+        </w:rPr>
+        <w:t>1</w:t>
       </w:r>
       <w:proofErr w:type="gramStart"/>
       <w:r>
@@ -10028,7 +9965,7 @@
 </file>
 
 <file path=customXml/itemProps1.xml><?xml version="1.0" encoding="utf-8"?>
-<ds:datastoreItem xmlns:ds="http://schemas.openxmlformats.org/officeDocument/2006/customXml" ds:itemID="{01A2A661-711F-4FA5-80CA-03192FA95729}">
+<ds:datastoreItem xmlns:ds="http://schemas.openxmlformats.org/officeDocument/2006/customXml" ds:itemID="{F9DD14EE-308C-4B30-92E0-CA38D5384478}">
   <ds:schemaRefs>
     <ds:schemaRef ds:uri="http://schemas.openxmlformats.org/officeDocument/2006/bibliography"/>
   </ds:schemaRefs>

</xml_diff>